<commit_message>
aktualizacja dokumentacji tworzenia struktur tabel
</commit_message>
<xml_diff>
--- a/projects/World of Warcraft/dokumentacja/struktura-bazy-danych.docx
+++ b/projects/World of Warcraft/dokumentacja/struktura-bazy-danych.docx
@@ -14,7 +14,7 @@
           <w:b/>
           <w:bCs/>
         </w:rPr>
-        <w:t xml:space="preserve">Dokumentacja techniczna – </w:t>
+        <w:t xml:space="preserve">Dokumentacja Techniczna Bazy Danych – Projekt </w:t>
       </w:r>
       <w:proofErr w:type="spellStart"/>
       <w:r>
@@ -38,53 +38,62 @@
           <w:b/>
           <w:bCs/>
         </w:rPr>
-        <w:t>1. Cel systemu</w:t>
+        <w:t>1. Cel Systemu</w:t>
       </w:r>
     </w:p>
     <w:p>
       <w:r>
-        <w:t>Baza danych przechowuje:</w:t>
+        <w:t xml:space="preserve">Baza danych obsługuje proces tłumaczenia gry World of </w:t>
+      </w:r>
+      <w:proofErr w:type="spellStart"/>
+      <w:r>
+        <w:t>Warcraft</w:t>
+      </w:r>
+      <w:proofErr w:type="spellEnd"/>
+      <w:r>
+        <w:t>. System zaprojektowano w celu:</w:t>
       </w:r>
     </w:p>
     <w:p>
       <w:pPr>
         <w:numPr>
           <w:ilvl w:val="0"/>
-          <w:numId w:val="32"/>
+          <w:numId w:val="62"/>
         </w:numPr>
       </w:pPr>
+      <w:r>
+        <w:t>Przechowywania bytów gry (</w:t>
+      </w:r>
       <w:r>
         <w:rPr>
           <w:b/>
           <w:bCs/>
         </w:rPr>
-        <w:t>Byty</w:t>
-      </w:r>
-      <w:r>
-        <w:t>: misje (</w:t>
-      </w:r>
-      <w:proofErr w:type="spellStart"/>
-      <w:r>
-        <w:t>questy</w:t>
-      </w:r>
-      <w:proofErr w:type="spellEnd"/>
-      <w:r>
-        <w:t>) i NPC,</w:t>
-      </w:r>
-    </w:p>
-    <w:p>
-      <w:pPr>
-        <w:numPr>
-          <w:ilvl w:val="0"/>
-          <w:numId w:val="32"/>
-        </w:numPr>
-      </w:pPr>
+        <w:t>Misje</w:t>
+      </w:r>
+      <w:r>
+        <w:t xml:space="preserve">, </w:t>
+      </w:r>
       <w:r>
         <w:rPr>
           <w:b/>
           <w:bCs/>
         </w:rPr>
-        <w:t>Stan źródła (</w:t>
+        <w:t>NPC</w:t>
+      </w:r>
+      <w:r>
+        <w:t>).</w:t>
+      </w:r>
+    </w:p>
+    <w:p>
+      <w:pPr>
+        <w:numPr>
+          <w:ilvl w:val="0"/>
+          <w:numId w:val="62"/>
+        </w:numPr>
+      </w:pPr>
+      <w:r>
+        <w:t xml:space="preserve">Śledzenia zmian w źródłach (wykrywanie zmian w oryginale EN za pomocą </w:t>
       </w:r>
       <w:proofErr w:type="spellStart"/>
       <w:r>
@@ -92,7 +101,50 @@
           <w:b/>
           <w:bCs/>
         </w:rPr>
-        <w:t>scrap</w:t>
+        <w:t>hashy</w:t>
+      </w:r>
+      <w:proofErr w:type="spellEnd"/>
+      <w:r>
+        <w:t>).</w:t>
+      </w:r>
+    </w:p>
+    <w:p>
+      <w:pPr>
+        <w:numPr>
+          <w:ilvl w:val="0"/>
+          <w:numId w:val="62"/>
+        </w:numPr>
+      </w:pPr>
+      <w:r>
+        <w:t xml:space="preserve">Obsługi </w:t>
+      </w:r>
+      <w:proofErr w:type="spellStart"/>
+      <w:r>
+        <w:t>workflow</w:t>
+      </w:r>
+      <w:proofErr w:type="spellEnd"/>
+      <w:r>
+        <w:t xml:space="preserve"> tłumaczeniowego: Oryginał (EN) → Tłumaczenie (PL) → Redakcja → Zatwierdzenie.</w:t>
+      </w:r>
+    </w:p>
+    <w:p>
+      <w:r>
+        <w:t xml:space="preserve">System jest zoptymalizowany pod pracę </w:t>
+      </w:r>
+      <w:r>
+        <w:rPr>
+          <w:b/>
+          <w:bCs/>
+        </w:rPr>
+        <w:t>automatyczną (AI/</w:t>
+      </w:r>
+      <w:proofErr w:type="spellStart"/>
+      <w:r>
+        <w:rPr>
+          <w:b/>
+          <w:bCs/>
+        </w:rPr>
+        <w:t>Scraper</w:t>
       </w:r>
       <w:proofErr w:type="spellEnd"/>
       <w:r>
@@ -103,183 +155,281 @@
         <w:t>)</w:t>
       </w:r>
       <w:r>
-        <w:t xml:space="preserve">: </w:t>
-      </w:r>
-      <w:proofErr w:type="spellStart"/>
-      <w:r>
-        <w:t>hashe</w:t>
-      </w:r>
-      <w:proofErr w:type="spellEnd"/>
-      <w:r>
-        <w:t xml:space="preserve"> sekcji treści per misja w czasie,</w:t>
-      </w:r>
-    </w:p>
-    <w:p>
-      <w:pPr>
-        <w:numPr>
-          <w:ilvl w:val="0"/>
-          <w:numId w:val="32"/>
-        </w:numPr>
-      </w:pPr>
+        <w:t xml:space="preserve"> oraz </w:t>
+      </w:r>
       <w:r>
         <w:rPr>
           <w:b/>
           <w:bCs/>
         </w:rPr>
-        <w:t xml:space="preserve">Teksty i </w:t>
-      </w:r>
-      <w:proofErr w:type="spellStart"/>
-      <w:r>
+        <w:t>manualną redakcję</w:t>
+      </w:r>
+      <w:r>
+        <w:t>. Nie archiwizuje historycznych wersji oryginałów – priorytetem jest zawsze aktualny stan gry ("Live").</w:t>
+      </w:r>
+    </w:p>
+    <w:p>
+      <w:r>
+        <w:pict w14:anchorId="1FFD7388">
+          <v:rect id="_x0000_i1067" style="width:0;height:1.5pt" o:hralign="center" o:hrstd="t" o:hr="t" fillcolor="#a0a0a0" stroked="f"/>
+        </w:pict>
+      </w:r>
+    </w:p>
+    <w:p>
+      <w:pPr>
         <w:rPr>
           <w:b/>
           <w:bCs/>
         </w:rPr>
-        <w:t>workflow</w:t>
-      </w:r>
-      <w:proofErr w:type="spellEnd"/>
+      </w:pPr>
       <w:r>
         <w:rPr>
           <w:b/>
           <w:bCs/>
         </w:rPr>
-        <w:t xml:space="preserve"> tłumaczeń</w:t>
-      </w:r>
-      <w:r>
-        <w:t>: oryginał EN + tłumaczenie/redakcja/zatwierdzenie (PL) per segment.</w:t>
+        <w:t>2. Kluczowe Założenia Logiczne</w:t>
       </w:r>
     </w:p>
     <w:p>
-      <w:r>
-        <w:t>System jest zoptymalizowany pod pracę translatorską</w:t>
-      </w:r>
-      <w:r>
-        <w:t xml:space="preserve"> &amp; redakcyjną</w:t>
-      </w:r>
-      <w:r>
-        <w:t xml:space="preserve">, nie pod archiwizację </w:t>
-      </w:r>
-      <w:proofErr w:type="spellStart"/>
-      <w:r>
-        <w:t>wiki</w:t>
-      </w:r>
-      <w:proofErr w:type="spellEnd"/>
-      <w:r>
-        <w:t>. W szczególności:</w:t>
-      </w:r>
-    </w:p>
-    <w:p>
-      <w:pPr>
-        <w:numPr>
-          <w:ilvl w:val="0"/>
-          <w:numId w:val="33"/>
-        </w:numPr>
-      </w:pPr>
-      <w:r>
+      <w:pPr>
         <w:rPr>
           <w:b/>
           <w:bCs/>
         </w:rPr>
-        <w:t>nie wersjonuj</w:t>
-      </w:r>
+      </w:pPr>
       <w:r>
         <w:rPr>
           <w:b/>
           <w:bCs/>
         </w:rPr>
-        <w:t>ę</w:t>
-      </w:r>
+        <w:t>2.1 Struktura Danych</w:t>
+      </w:r>
+    </w:p>
+    <w:p>
+      <w:pPr>
+        <w:numPr>
+          <w:ilvl w:val="0"/>
+          <w:numId w:val="63"/>
+        </w:numPr>
+      </w:pPr>
       <w:r>
         <w:rPr>
           <w:b/>
           <w:bCs/>
         </w:rPr>
-        <w:t xml:space="preserve"> oryginałów w długim horyzoncie</w:t>
-      </w:r>
-      <w:r>
-        <w:t xml:space="preserve"> (orygin</w:t>
-      </w:r>
-      <w:r>
-        <w:t>ał =</w:t>
-      </w:r>
-      <w:r>
-        <w:t xml:space="preserve"> “aktualny stan”),</w:t>
+        <w:t>Identyfikacja:</w:t>
+      </w:r>
+      <w:r>
+        <w:t xml:space="preserve"> System używa własnych kluczy głównych (_MOJE_PK), aby uniezależnić się od zmian ID w zewnętrznych bazach (</w:t>
+      </w:r>
+      <w:proofErr w:type="spellStart"/>
+      <w:r>
+        <w:t>Wowhead</w:t>
+      </w:r>
+      <w:proofErr w:type="spellEnd"/>
+      <w:r>
+        <w:t>/Blizzard), zachowując jednak opcjonalne odniesienie do ID z gry (_Z_GRY).</w:t>
       </w:r>
     </w:p>
     <w:p>
       <w:pPr>
         <w:numPr>
           <w:ilvl w:val="0"/>
-          <w:numId w:val="33"/>
+          <w:numId w:val="63"/>
         </w:numPr>
       </w:pPr>
-      <w:r>
-        <w:t xml:space="preserve">gdy oryginał się zmienia, </w:t>
-      </w:r>
       <w:r>
         <w:rPr>
           <w:b/>
           <w:bCs/>
         </w:rPr>
-        <w:t>czy</w:t>
-      </w:r>
-      <w:r>
+        <w:t>Segmentacja:</w:t>
+      </w:r>
+      <w:r>
+        <w:t xml:space="preserve"> Teksty misji są rozbite na logiczne segmenty (CEL, TREŚĆ, POSTĘP...), co pozwala na precyzyjne tłumaczenie fragmentów.</w:t>
+      </w:r>
+    </w:p>
+    <w:p>
+      <w:pPr>
         <w:rPr>
           <w:b/>
           <w:bCs/>
         </w:rPr>
-        <w:t>szczę</w:t>
-      </w:r>
+      </w:pPr>
       <w:r>
         <w:rPr>
           <w:b/>
           <w:bCs/>
         </w:rPr>
-        <w:t xml:space="preserve"> całość tłumaczeń </w:t>
-      </w:r>
+        <w:t xml:space="preserve">2.2 Statusy i </w:t>
+      </w:r>
+      <w:proofErr w:type="spellStart"/>
       <w:r>
         <w:rPr>
           <w:b/>
           <w:bCs/>
         </w:rPr>
-        <w:t xml:space="preserve">konkretnej </w:t>
-      </w:r>
-      <w:r>
+        <w:t>Workflow</w:t>
+      </w:r>
+      <w:proofErr w:type="spellEnd"/>
+    </w:p>
+    <w:p>
+      <w:r>
+        <w:t>Każdy tekst posiada status określający jego etap w cyklu życia:</w:t>
+      </w:r>
+    </w:p>
+    <w:p>
+      <w:pPr>
+        <w:numPr>
+          <w:ilvl w:val="0"/>
+          <w:numId w:val="64"/>
+        </w:numPr>
+      </w:pPr>
+      <w:r>
+        <w:t>0_ORYGINAŁ: Tekst źródłowy (EN). Może istnieć tylko jeden dla danego segmentu.</w:t>
+      </w:r>
+    </w:p>
+    <w:p>
+      <w:pPr>
+        <w:numPr>
+          <w:ilvl w:val="0"/>
+          <w:numId w:val="64"/>
+        </w:numPr>
+      </w:pPr>
+      <w:r>
+        <w:t>1_PRZETŁUMACZONO: Wstępne tłumaczenie (np. przez AI).</w:t>
+      </w:r>
+    </w:p>
+    <w:p>
+      <w:pPr>
+        <w:numPr>
+          <w:ilvl w:val="0"/>
+          <w:numId w:val="64"/>
+        </w:numPr>
+      </w:pPr>
+      <w:r>
+        <w:t>2_ZREDAGOWANO: Po korekcie językowej.</w:t>
+      </w:r>
+    </w:p>
+    <w:p>
+      <w:pPr>
+        <w:numPr>
+          <w:ilvl w:val="0"/>
+          <w:numId w:val="64"/>
+        </w:numPr>
+      </w:pPr>
+      <w:r>
+        <w:t>3_ZATWIERDZONO: Wersja finalna, gotowa do eksportu do gry.</w:t>
+      </w:r>
+    </w:p>
+    <w:p>
+      <w:pPr>
         <w:rPr>
           <w:b/>
           <w:bCs/>
         </w:rPr>
-        <w:t>misji</w:t>
-      </w:r>
-      <w:r>
-        <w:t xml:space="preserve"> i </w:t>
-      </w:r>
-      <w:r>
-        <w:t>proces uruchamia się od nowa</w:t>
-      </w:r>
-      <w:r>
-        <w:t>.</w:t>
-      </w:r>
-    </w:p>
-    <w:p>
-      <w:r>
-        <w:pict w14:anchorId="7662AA8D">
-          <v:rect id="_x0000_i1227" style="width:0;height:1.5pt" o:hralign="center" o:hrstd="t" o:hr="t" fillcolor="#a0a0a0" stroked="f"/>
-        </w:pict>
-      </w:r>
-    </w:p>
-    <w:p>
-      <w:pPr>
+      </w:pPr>
+      <w:r>
         <w:rPr>
           <w:b/>
           <w:bCs/>
         </w:rPr>
-      </w:pPr>
+        <w:t>2.3 Obsługa Zmian w Oryginale (Reset Flow)</w:t>
+      </w:r>
+    </w:p>
+    <w:p>
+      <w:r>
+        <w:t>System działa w modelu "</w:t>
+      </w:r>
+      <w:proofErr w:type="spellStart"/>
+      <w:r>
+        <w:t>Stateless</w:t>
+      </w:r>
+      <w:proofErr w:type="spellEnd"/>
+      <w:r>
+        <w:t xml:space="preserve"> </w:t>
+      </w:r>
+      <w:proofErr w:type="spellStart"/>
+      <w:r>
+        <w:t>Original</w:t>
+      </w:r>
+      <w:proofErr w:type="spellEnd"/>
+      <w:r>
+        <w:t xml:space="preserve">". Jeśli </w:t>
+      </w:r>
+      <w:proofErr w:type="spellStart"/>
+      <w:r>
+        <w:t>scraper</w:t>
+      </w:r>
+      <w:proofErr w:type="spellEnd"/>
+      <w:r>
+        <w:t xml:space="preserve"> wykryje zmianę w treści angielskiej (</w:t>
+      </w:r>
+      <w:proofErr w:type="spellStart"/>
+      <w:r>
+        <w:t>hash</w:t>
+      </w:r>
+      <w:proofErr w:type="spellEnd"/>
+      <w:r>
+        <w:t xml:space="preserve"> w tabeli ZRODLO jest inny niż poprzednio):</w:t>
+      </w:r>
+    </w:p>
+    <w:p>
+      <w:pPr>
+        <w:numPr>
+          <w:ilvl w:val="0"/>
+          <w:numId w:val="65"/>
+        </w:numPr>
+      </w:pPr>
+      <w:r>
+        <w:t xml:space="preserve">System </w:t>
+      </w:r>
       <w:r>
         <w:rPr>
           <w:b/>
           <w:bCs/>
         </w:rPr>
-        <w:t xml:space="preserve">2. Kluczowe założenia </w:t>
+        <w:t>usuwa</w:t>
+      </w:r>
+      <w:r>
+        <w:t xml:space="preserve"> wszystkie wpisy w tabeli MISJE_STATUSY dla danej misji (zarówno EN, jak i PL).</w:t>
+      </w:r>
+    </w:p>
+    <w:p>
+      <w:pPr>
+        <w:numPr>
+          <w:ilvl w:val="0"/>
+          <w:numId w:val="65"/>
+        </w:numPr>
+      </w:pPr>
+      <w:r>
+        <w:t>Pobiera nową wersję oryginału i wstawia jako 0_ORYGINAŁ.</w:t>
+      </w:r>
+    </w:p>
+    <w:p>
+      <w:pPr>
+        <w:numPr>
+          <w:ilvl w:val="0"/>
+          <w:numId w:val="65"/>
+        </w:numPr>
+      </w:pPr>
+      <w:r>
+        <w:t xml:space="preserve">Proces tłumaczenia i redakcji startuje od nowa (zapewnia to spójność merytoryczną z nowym </w:t>
+      </w:r>
+      <w:proofErr w:type="spellStart"/>
+      <w:r>
+        <w:t>patch'em</w:t>
+      </w:r>
+      <w:proofErr w:type="spellEnd"/>
+      <w:r>
+        <w:t xml:space="preserve"> gry).</w:t>
+      </w:r>
+    </w:p>
+    <w:p>
+      <w:r>
+        <w:pict w14:anchorId="5945E95E">
+          <v:rect id="_x0000_i1068" style="width:0;height:1.5pt" o:hralign="center" o:hrstd="t" o:hr="t" fillcolor="#a0a0a0" stroked="f"/>
+        </w:pict>
       </w:r>
     </w:p>
     <w:p>
@@ -289,227 +439,6 @@
           <w:bCs/>
         </w:rPr>
       </w:pPr>
-      <w:r>
-        <w:rPr>
-          <w:b/>
-          <w:bCs/>
-        </w:rPr>
-        <w:t>2.1 Oryginał (EN) jako punkt odniesienia</w:t>
-      </w:r>
-    </w:p>
-    <w:p>
-      <w:pPr>
-        <w:numPr>
-          <w:ilvl w:val="0"/>
-          <w:numId w:val="34"/>
-        </w:numPr>
-      </w:pPr>
-      <w:r>
-        <w:t>STATUS = 0_ORYGINAŁ przechowuje tekst źródłowy (EN) dla danej jednostki:</w:t>
-      </w:r>
-    </w:p>
-    <w:p>
-      <w:pPr>
-        <w:numPr>
-          <w:ilvl w:val="1"/>
-          <w:numId w:val="34"/>
-        </w:numPr>
-      </w:pPr>
-      <w:r>
-        <w:t>NPC: nazwa EN,</w:t>
-      </w:r>
-    </w:p>
-    <w:p>
-      <w:pPr>
-        <w:numPr>
-          <w:ilvl w:val="1"/>
-          <w:numId w:val="34"/>
-        </w:numPr>
-      </w:pPr>
-      <w:r>
-        <w:t>Misja: tytuł/cel/treść/postęp/zakończenie/nagrody (segmenty).</w:t>
-      </w:r>
-    </w:p>
-    <w:p>
-      <w:pPr>
-        <w:rPr>
-          <w:b/>
-          <w:bCs/>
-        </w:rPr>
-      </w:pPr>
-      <w:r>
-        <w:rPr>
-          <w:b/>
-          <w:bCs/>
-        </w:rPr>
-        <w:t>2.2 Iteracje tłumaczeń</w:t>
-      </w:r>
-    </w:p>
-    <w:p>
-      <w:pPr>
-        <w:numPr>
-          <w:ilvl w:val="0"/>
-          <w:numId w:val="35"/>
-        </w:numPr>
-      </w:pPr>
-      <w:r>
-        <w:t>STATUS w zakresie:</w:t>
-      </w:r>
-    </w:p>
-    <w:p>
-      <w:pPr>
-        <w:numPr>
-          <w:ilvl w:val="1"/>
-          <w:numId w:val="35"/>
-        </w:numPr>
-      </w:pPr>
-      <w:r>
-        <w:t>1_PRZETŁUMACZONO,</w:t>
-      </w:r>
-    </w:p>
-    <w:p>
-      <w:pPr>
-        <w:numPr>
-          <w:ilvl w:val="1"/>
-          <w:numId w:val="35"/>
-        </w:numPr>
-      </w:pPr>
-      <w:r>
-        <w:t>2_ZREDAGOWANO,</w:t>
-      </w:r>
-    </w:p>
-    <w:p>
-      <w:pPr>
-        <w:numPr>
-          <w:ilvl w:val="1"/>
-          <w:numId w:val="35"/>
-        </w:numPr>
-      </w:pPr>
-      <w:r>
-        <w:t>3_ZATWIERDZONO</w:t>
-      </w:r>
-      <w:r>
-        <w:br/>
-        <w:t xml:space="preserve">może występować </w:t>
-      </w:r>
-      <w:r>
-        <w:rPr>
-          <w:b/>
-          <w:bCs/>
-        </w:rPr>
-        <w:t>wielokrotnie</w:t>
-      </w:r>
-      <w:r>
-        <w:t xml:space="preserve"> (kolejne iteracje / poprawki), o ile oryginał się nie zmienił.</w:t>
-      </w:r>
-    </w:p>
-    <w:p>
-      <w:pPr>
-        <w:rPr>
-          <w:b/>
-          <w:bCs/>
-        </w:rPr>
-      </w:pPr>
-      <w:r>
-        <w:rPr>
-          <w:b/>
-          <w:bCs/>
-        </w:rPr>
-        <w:t>2.3 Reset misji przy zmianie oryginału</w:t>
-      </w:r>
-    </w:p>
-    <w:p>
-      <w:r>
-        <w:t>Jeśli wykry</w:t>
-      </w:r>
-      <w:r>
-        <w:t>to</w:t>
-      </w:r>
-      <w:r>
-        <w:t xml:space="preserve"> zmianę treści misji (</w:t>
-      </w:r>
-      <w:proofErr w:type="spellStart"/>
-      <w:r>
-        <w:t>hash</w:t>
-      </w:r>
-      <w:proofErr w:type="spellEnd"/>
-      <w:r>
-        <w:t xml:space="preserve"> sekcji różni się od poprzedniego):</w:t>
-      </w:r>
-    </w:p>
-    <w:p>
-      <w:pPr>
-        <w:numPr>
-          <w:ilvl w:val="0"/>
-          <w:numId w:val="36"/>
-        </w:numPr>
-      </w:pPr>
-      <w:r>
-        <w:t>usuwa</w:t>
-      </w:r>
-      <w:r>
-        <w:t>m</w:t>
-      </w:r>
-      <w:r>
-        <w:t xml:space="preserve"> wszystkie wpisy w MISJE_STATUSY dla tej misji (EN+PL),</w:t>
-      </w:r>
-    </w:p>
-    <w:p>
-      <w:pPr>
-        <w:numPr>
-          <w:ilvl w:val="0"/>
-          <w:numId w:val="36"/>
-        </w:numPr>
-      </w:pPr>
-      <w:r>
-        <w:t>wstawia</w:t>
-      </w:r>
-      <w:r>
-        <w:t>m</w:t>
-      </w:r>
-      <w:r>
-        <w:t xml:space="preserve"> od nowa komplet 0_ORYGINAŁ na podstawie świeżo pobranego EN,</w:t>
-      </w:r>
-    </w:p>
-    <w:p>
-      <w:pPr>
-        <w:numPr>
-          <w:ilvl w:val="0"/>
-          <w:numId w:val="36"/>
-        </w:numPr>
-      </w:pPr>
-      <w:r>
-        <w:t>AI generuje nowy komplet tłumaczeń i redakcji,</w:t>
-      </w:r>
-    </w:p>
-    <w:p>
-      <w:pPr>
-        <w:numPr>
-          <w:ilvl w:val="0"/>
-          <w:numId w:val="36"/>
-        </w:numPr>
-      </w:pPr>
-      <w:r>
-        <w:t>zatwierdza</w:t>
-      </w:r>
-      <w:r>
-        <w:t>m</w:t>
-      </w:r>
-      <w:r>
-        <w:t xml:space="preserve"> końcową wersję.</w:t>
-      </w:r>
-    </w:p>
-    <w:p>
-      <w:pPr>
-        <w:ind w:left="360"/>
-      </w:pPr>
-    </w:p>
-    <w:p>
-      <w:r>
-        <w:pict w14:anchorId="4235EC0B">
-          <v:rect id="_x0000_i1228" style="width:0;height:1.5pt" o:hralign="center" o:hrstd="t" o:hr="t" fillcolor="#a0a0a0" stroked="f"/>
-        </w:pict>
-      </w:r>
     </w:p>
     <w:p>
       <w:pPr>
@@ -524,7 +453,7 @@
           <w:bCs/>
         </w:rPr>
         <w:lastRenderedPageBreak/>
-        <w:t>3. Opis tabel</w:t>
+        <w:t>3. Szczegółowy Opis Tabel</w:t>
       </w:r>
     </w:p>
     <w:p>
@@ -560,78 +489,96 @@
         <w:t>Rola:</w:t>
       </w:r>
       <w:r>
-        <w:t xml:space="preserve"> tabela “bytów” NPC.</w:t>
-      </w:r>
-      <w:r>
-        <w:br/>
+        <w:t xml:space="preserve"> Słownik postaci (Non-Player </w:t>
+      </w:r>
+      <w:proofErr w:type="spellStart"/>
+      <w:r>
+        <w:t>Characters</w:t>
+      </w:r>
+      <w:proofErr w:type="spellEnd"/>
+      <w:r>
+        <w:t xml:space="preserve">). Tabela nadrzędna. </w:t>
       </w:r>
       <w:r>
         <w:rPr>
           <w:b/>
           <w:bCs/>
         </w:rPr>
-        <w:t>Charakter danych:</w:t>
-      </w:r>
-      <w:r>
-        <w:t xml:space="preserve"> stabilna lista NPC, do której odnoszą się misje i statusy NPC.</w:t>
+        <w:t>Kluczowe kolumny:</w:t>
       </w:r>
     </w:p>
     <w:p>
-      <w:r>
-        <w:rPr>
-          <w:b/>
-          <w:bCs/>
-        </w:rPr>
-        <w:t>Najważniejsze kolumny:</w:t>
+      <w:pPr>
+        <w:numPr>
+          <w:ilvl w:val="0"/>
+          <w:numId w:val="66"/>
+        </w:numPr>
+      </w:pPr>
+      <w:r>
+        <w:t>NPC_ID_MOJE_PK – Wewnętrzny klucz główny (Identity).</w:t>
       </w:r>
     </w:p>
     <w:p>
       <w:pPr>
         <w:numPr>
           <w:ilvl w:val="0"/>
-          <w:numId w:val="37"/>
+          <w:numId w:val="66"/>
         </w:numPr>
       </w:pPr>
       <w:r>
-        <w:t>NPC_ID_PK – klucz główny NPC</w:t>
+        <w:t>NPC_ID_Z_GRY – ID silnika gry.</w:t>
       </w:r>
     </w:p>
     <w:p>
       <w:pPr>
         <w:numPr>
           <w:ilvl w:val="0"/>
-          <w:numId w:val="37"/>
+          <w:numId w:val="66"/>
         </w:numPr>
       </w:pPr>
       <w:r>
-        <w:t>DATA_DODANIA – data pierwszego pojawienia się NPC w bazie</w:t>
+        <w:t>NAZWA – Nazwa postaci</w:t>
+      </w:r>
+      <w:r>
+        <w:t>.</w:t>
       </w:r>
     </w:p>
     <w:p>
-      <w:r>
-        <w:rPr>
-          <w:b/>
-          <w:bCs/>
-        </w:rPr>
-        <w:t>Uwagi:</w:t>
+      <w:pPr>
+        <w:numPr>
+          <w:ilvl w:val="0"/>
+          <w:numId w:val="66"/>
+        </w:numPr>
+      </w:pPr>
+      <w:r>
+        <w:t>PLEC – Kluczowa dla poprawności gramatycznej tłumaczeń (M/K/N).</w:t>
       </w:r>
     </w:p>
     <w:p>
       <w:pPr>
         <w:numPr>
           <w:ilvl w:val="0"/>
-          <w:numId w:val="38"/>
+          <w:numId w:val="66"/>
         </w:numPr>
       </w:pPr>
       <w:r>
-        <w:t>Teksty (EN/PL) są trzymane w NPC_STATUSY, a nie w NPC.</w:t>
-      </w:r>
-    </w:p>
-    <w:p>
-      <w:r>
-        <w:pict w14:anchorId="29AD2F8C">
-          <v:rect id="_x0000_i1229" style="width:0;height:1.5pt" o:hralign="center" o:hrstd="t" o:hr="t" fillcolor="#a0a0a0" stroked="f"/>
-        </w:pict>
+        <w:t>ZRODLO_NAZWA – Skąd pochodzi dany NPC (np. '</w:t>
+      </w:r>
+      <w:proofErr w:type="spellStart"/>
+      <w:r>
+        <w:t>wowhead</w:t>
+      </w:r>
+      <w:proofErr w:type="spellEnd"/>
+      <w:r>
+        <w:t>', '</w:t>
+      </w:r>
+      <w:proofErr w:type="spellStart"/>
+      <w:r>
+        <w:t>recznie</w:t>
+      </w:r>
+      <w:proofErr w:type="spellEnd"/>
+      <w:r>
+        <w:t>').</w:t>
       </w:r>
     </w:p>
     <w:p>
@@ -654,7 +601,7 @@
           <w:b/>
           <w:bCs/>
         </w:rPr>
-        <w:t>dbo.NPC_STATUSY</w:t>
+        <w:t>dbo.MISJE</w:t>
       </w:r>
       <w:proofErr w:type="spellEnd"/>
     </w:p>
@@ -667,164 +614,65 @@
         <w:t>Rola:</w:t>
       </w:r>
       <w:r>
-        <w:t xml:space="preserve"> przechowuje nazwę NPC w różnych etapach procesu.</w:t>
-      </w:r>
-      <w:r>
-        <w:br/>
+        <w:t xml:space="preserve"> Szkielet zadań. Spina URL, NPC i metadane. </w:t>
       </w:r>
       <w:r>
         <w:rPr>
           <w:b/>
           <w:bCs/>
         </w:rPr>
-        <w:t>Charakter danych:</w:t>
-      </w:r>
-      <w:r>
-        <w:t xml:space="preserve"> historia wpisów </w:t>
-      </w:r>
-      <w:proofErr w:type="spellStart"/>
-      <w:r>
-        <w:t>workflow</w:t>
-      </w:r>
-      <w:proofErr w:type="spellEnd"/>
-      <w:r>
-        <w:t>.</w:t>
+        <w:t>Kluczowe kolumny:</w:t>
       </w:r>
     </w:p>
     <w:p>
+      <w:pPr>
+        <w:numPr>
+          <w:ilvl w:val="0"/>
+          <w:numId w:val="67"/>
+        </w:numPr>
+      </w:pPr>
+      <w:r>
+        <w:t>MISJA_ID_MOJE_PK – Wewnętrzny klucz główny (Identity).</w:t>
+      </w:r>
+    </w:p>
+    <w:p>
+      <w:pPr>
+        <w:numPr>
+          <w:ilvl w:val="0"/>
+          <w:numId w:val="67"/>
+        </w:numPr>
+      </w:pPr>
+      <w:r>
+        <w:t>MISJA_URL_WIKI / _WOWHEAD – Unikalne linki do źródeł zewnętrznych.</w:t>
+      </w:r>
+    </w:p>
+    <w:p>
+      <w:pPr>
+        <w:numPr>
+          <w:ilvl w:val="0"/>
+          <w:numId w:val="67"/>
+        </w:numPr>
+      </w:pPr>
+      <w:r>
+        <w:t>NPC_START_ID / NPC_KONIEC_ID – Klucze obce wskazujące na NPC.</w:t>
+      </w:r>
+    </w:p>
+    <w:p>
+      <w:pPr>
+        <w:numPr>
+          <w:ilvl w:val="0"/>
+          <w:numId w:val="67"/>
+        </w:numPr>
+      </w:pPr>
       <w:r>
         <w:rPr>
           <w:b/>
           <w:bCs/>
         </w:rPr>
-        <w:t>Najważniejsze kolumny:</w:t>
-      </w:r>
-    </w:p>
-    <w:p>
-      <w:pPr>
-        <w:numPr>
-          <w:ilvl w:val="0"/>
-          <w:numId w:val="39"/>
-        </w:numPr>
-      </w:pPr>
-      <w:r>
-        <w:t>TECH_ID – techniczny identyfikator wpisu (historia)</w:t>
-      </w:r>
-    </w:p>
-    <w:p>
-      <w:pPr>
-        <w:numPr>
-          <w:ilvl w:val="0"/>
-          <w:numId w:val="39"/>
-        </w:numPr>
-      </w:pPr>
-      <w:r>
-        <w:t>NPC_ID_FK – FK do NPC</w:t>
-      </w:r>
-    </w:p>
-    <w:p>
-      <w:pPr>
-        <w:numPr>
-          <w:ilvl w:val="0"/>
-          <w:numId w:val="39"/>
-        </w:numPr>
-      </w:pPr>
-      <w:r>
-        <w:t>STATUS – 0_ORYGINAŁ, 1_PRZETŁUMACZONO, 2_ZREDAGOWANO, 3_ZATWIERDZONO</w:t>
-      </w:r>
-    </w:p>
-    <w:p>
-      <w:pPr>
-        <w:numPr>
-          <w:ilvl w:val="0"/>
-          <w:numId w:val="39"/>
-        </w:numPr>
-      </w:pPr>
-      <w:r>
-        <w:t>NAZWA – tekst (dla 0_ORYGINAŁ = EN, dla pozostałych = PL)</w:t>
-      </w:r>
-    </w:p>
-    <w:p>
-      <w:pPr>
-        <w:numPr>
-          <w:ilvl w:val="0"/>
-          <w:numId w:val="39"/>
-        </w:numPr>
-      </w:pPr>
-      <w:r>
-        <w:t>DATA_STATUS – kiedy powstała dana wersja</w:t>
-      </w:r>
-    </w:p>
-    <w:p>
-      <w:r>
-        <w:rPr>
-          <w:b/>
-          <w:bCs/>
-        </w:rPr>
-        <w:t>Zasady spójności:</w:t>
-      </w:r>
-    </w:p>
-    <w:p>
-      <w:pPr>
-        <w:numPr>
-          <w:ilvl w:val="0"/>
-          <w:numId w:val="40"/>
-        </w:numPr>
-      </w:pPr>
-      <w:r>
-        <w:t xml:space="preserve">0_ORYGINAŁ może istnieć </w:t>
-      </w:r>
-      <w:r>
-        <w:rPr>
-          <w:b/>
-          <w:bCs/>
-        </w:rPr>
-        <w:t>tylko raz na NPC</w:t>
-      </w:r>
-      <w:r>
-        <w:t xml:space="preserve"> (unikalny indeks filtrowany).</w:t>
-      </w:r>
-    </w:p>
-    <w:p>
-      <w:pPr>
-        <w:numPr>
-          <w:ilvl w:val="0"/>
-          <w:numId w:val="40"/>
-        </w:numPr>
-      </w:pPr>
-      <w:r>
-        <w:t>Wpisy statusów 1..3 mogą istnieć wielokrotnie.</w:t>
-      </w:r>
-    </w:p>
-    <w:p>
-      <w:r>
-        <w:rPr>
-          <w:b/>
-          <w:bCs/>
-        </w:rPr>
-        <w:t>Interpretacja “aktualnej” nazwy NPC:</w:t>
-      </w:r>
-    </w:p>
-    <w:p>
-      <w:pPr>
-        <w:numPr>
-          <w:ilvl w:val="0"/>
-          <w:numId w:val="41"/>
-        </w:numPr>
-      </w:pPr>
-      <w:r>
-        <w:t>“aktualna” = najnowszy wpis po DATA_STATUS dla najwyższego dostępnego statusu,</w:t>
-      </w:r>
-      <w:r>
-        <w:br/>
-        <w:t>np. preferencja: 3 &gt; 2 &gt; 1 &gt; 0.</w:t>
-      </w:r>
-    </w:p>
-    <w:p>
-      <w:r>
-        <w:pict w14:anchorId="7405E79F">
-          <v:rect id="_x0000_i1230" style="width:0;height:1.5pt" o:hralign="center" o:hrstd="t" o:hr="t" fillcolor="#a0a0a0" stroked="f"/>
-        </w:pict>
+        <w:t>Metadane:</w:t>
+      </w:r>
+      <w:r>
+        <w:t xml:space="preserve"> KONTYNENT, KRAINA, DODATEK, DODANO_W_PATCHU – pola ułatwiające filtrowanie i grupowanie zadań do tłumaczenia.</w:t>
       </w:r>
     </w:p>
     <w:p>
@@ -847,7 +695,7 @@
           <w:b/>
           <w:bCs/>
         </w:rPr>
-        <w:t>dbo.MISJE</w:t>
+        <w:t>dbo.ZRODLO</w:t>
       </w:r>
       <w:proofErr w:type="spellEnd"/>
     </w:p>
@@ -860,120 +708,61 @@
         <w:t>Rola:</w:t>
       </w:r>
       <w:r>
-        <w:t xml:space="preserve"> tabela “bytów” misji. Jedna misja = jeden rekord.</w:t>
-      </w:r>
-      <w:r>
-        <w:br/>
+        <w:t xml:space="preserve"> Warstwa techniczna. Służy do detekcji zmia</w:t>
+      </w:r>
+      <w:r>
+        <w:t>n</w:t>
+      </w:r>
+      <w:r>
+        <w:t xml:space="preserve">. </w:t>
       </w:r>
       <w:r>
         <w:rPr>
           <w:b/>
           <w:bCs/>
         </w:rPr>
-        <w:t>Charakter danych:</w:t>
-      </w:r>
-      <w:r>
-        <w:t xml:space="preserve"> stabilna lista misji (</w:t>
-      </w:r>
-      <w:proofErr w:type="spellStart"/>
-      <w:r>
-        <w:t>questów</w:t>
-      </w:r>
-      <w:proofErr w:type="spellEnd"/>
-      <w:r>
-        <w:t>).</w:t>
+        <w:t>Kluczowe kolumny:</w:t>
       </w:r>
     </w:p>
     <w:p>
-      <w:r>
-        <w:rPr>
-          <w:b/>
-          <w:bCs/>
-        </w:rPr>
-        <w:t>Najważniejsze kolumny:</w:t>
+      <w:pPr>
+        <w:numPr>
+          <w:ilvl w:val="0"/>
+          <w:numId w:val="68"/>
+        </w:numPr>
+      </w:pPr>
+      <w:r>
+        <w:t>MISJA_ID_MOJE_FK – Powiązanie z tabelą Misji.</w:t>
       </w:r>
     </w:p>
     <w:p>
       <w:pPr>
         <w:numPr>
           <w:ilvl w:val="0"/>
-          <w:numId w:val="42"/>
+          <w:numId w:val="68"/>
         </w:numPr>
       </w:pPr>
       <w:r>
-        <w:t>MISJA_ID_PK – klucz główny misji</w:t>
+        <w:t>HTML_HASH_* (np. HTML_HASH_TRESC) – Skróty (</w:t>
+      </w:r>
+      <w:proofErr w:type="spellStart"/>
+      <w:r>
+        <w:t>hash</w:t>
+      </w:r>
+      <w:proofErr w:type="spellEnd"/>
+      <w:r>
+        <w:t xml:space="preserve">) poszczególnych sekcji tekstu. </w:t>
       </w:r>
     </w:p>
     <w:p>
       <w:pPr>
         <w:numPr>
           <w:ilvl w:val="0"/>
-          <w:numId w:val="42"/>
+          <w:numId w:val="68"/>
         </w:numPr>
       </w:pPr>
       <w:r>
-        <w:t>MISJA_URL – unikalny identyfikator misji (UNIQUE)</w:t>
-      </w:r>
-    </w:p>
-    <w:p>
-      <w:pPr>
-        <w:numPr>
-          <w:ilvl w:val="0"/>
-          <w:numId w:val="42"/>
-        </w:numPr>
-      </w:pPr>
-      <w:r>
-        <w:lastRenderedPageBreak/>
-        <w:t>WYMAGANY_LVL</w:t>
-      </w:r>
-    </w:p>
-    <w:p>
-      <w:pPr>
-        <w:numPr>
-          <w:ilvl w:val="0"/>
-          <w:numId w:val="42"/>
-        </w:numPr>
-      </w:pPr>
-      <w:r>
-        <w:t>NPC_START_ID, NPC_KONIEC_ID – FK do NPC</w:t>
-      </w:r>
-    </w:p>
-    <w:p>
-      <w:pPr>
-        <w:numPr>
-          <w:ilvl w:val="0"/>
-          <w:numId w:val="42"/>
-        </w:numPr>
-      </w:pPr>
-      <w:r>
-        <w:t>DATA_DODANIA</w:t>
-      </w:r>
-    </w:p>
-    <w:p>
-      <w:r>
-        <w:rPr>
-          <w:b/>
-          <w:bCs/>
-        </w:rPr>
-        <w:t>Uwagi:</w:t>
-      </w:r>
-    </w:p>
-    <w:p>
-      <w:pPr>
-        <w:numPr>
-          <w:ilvl w:val="0"/>
-          <w:numId w:val="43"/>
-        </w:numPr>
-      </w:pPr>
-      <w:r>
-        <w:t>Teksty misji (EN/PL) są w MISJE_STATUSY, bo występują segmentowo.</w:t>
-      </w:r>
-    </w:p>
-    <w:p>
-      <w:r>
-        <w:pict w14:anchorId="2193AFD5">
-          <v:rect id="_x0000_i1231" style="width:0;height:1.5pt" o:hralign="center" o:hrstd="t" o:hr="t" fillcolor="#a0a0a0" stroked="f"/>
-        </w:pict>
+        <w:t>DATA_WYSCRAPOWANIA – Data ostatniego sprawdzenia źródła.</w:t>
       </w:r>
     </w:p>
     <w:p>
@@ -1009,212 +798,134 @@
         <w:t>Rola:</w:t>
       </w:r>
       <w:r>
-        <w:t xml:space="preserve"> przechowuje treści misji segmentami w etapach </w:t>
-      </w:r>
-      <w:proofErr w:type="spellStart"/>
-      <w:r>
-        <w:t>workflow</w:t>
-      </w:r>
-      <w:proofErr w:type="spellEnd"/>
-      <w:r>
-        <w:t>.</w:t>
-      </w:r>
-      <w:r>
-        <w:br/>
+        <w:t xml:space="preserve"> Magazyn treści. Tu znajdują się teksty EN i PL. </w:t>
       </w:r>
       <w:r>
         <w:rPr>
           <w:b/>
           <w:bCs/>
         </w:rPr>
-        <w:t>Charakter danych:</w:t>
-      </w:r>
-      <w:r>
-        <w:t xml:space="preserve"> historia wersji tekstów.</w:t>
+        <w:t>Kluczowe kolumny:</w:t>
       </w:r>
     </w:p>
     <w:p>
+      <w:pPr>
+        <w:numPr>
+          <w:ilvl w:val="0"/>
+          <w:numId w:val="69"/>
+        </w:numPr>
+      </w:pPr>
+      <w:r>
+        <w:t>MISJA_ID_MOJE_FK – Powiązanie z tabelą Misji.</w:t>
+      </w:r>
+    </w:p>
+    <w:p>
+      <w:pPr>
+        <w:numPr>
+          <w:ilvl w:val="0"/>
+          <w:numId w:val="69"/>
+        </w:numPr>
+      </w:pPr>
+      <w:r>
+        <w:t>SEGMENT – Typ treści (TYTUŁ, CEL, TREŚĆ...).</w:t>
+      </w:r>
+    </w:p>
+    <w:p>
+      <w:pPr>
+        <w:numPr>
+          <w:ilvl w:val="0"/>
+          <w:numId w:val="69"/>
+        </w:numPr>
+      </w:pPr>
+      <w:r>
+        <w:t>PODSEGMENT – Uszczegółowienie dla celów (GŁÓWNY, PODRZĘDNY).</w:t>
+      </w:r>
+    </w:p>
+    <w:p>
+      <w:pPr>
+        <w:numPr>
+          <w:ilvl w:val="0"/>
+          <w:numId w:val="69"/>
+        </w:numPr>
+      </w:pPr>
+      <w:r>
+        <w:t>STATUS – Etap prac (0_ORYGINAŁ...3_ZATWIERDZONO).</w:t>
+      </w:r>
+    </w:p>
+    <w:p>
+      <w:pPr>
+        <w:numPr>
+          <w:ilvl w:val="0"/>
+          <w:numId w:val="69"/>
+        </w:numPr>
+      </w:pPr>
+      <w:r>
+        <w:t xml:space="preserve">TRESC – Zawartość tekstowa (język zależy od statusu: 0=EN, reszta=PL). </w:t>
+      </w:r>
       <w:r>
         <w:rPr>
           <w:b/>
           <w:bCs/>
         </w:rPr>
-        <w:t>Najważniejsze kolumny:</w:t>
+        <w:t>Zasady integralności:</w:t>
       </w:r>
     </w:p>
     <w:p>
       <w:pPr>
+        <w:pStyle w:val="ListParagraph"/>
         <w:numPr>
-          <w:ilvl w:val="0"/>
-          <w:numId w:val="44"/>
+          <w:ilvl w:val="1"/>
+          <w:numId w:val="69"/>
         </w:numPr>
       </w:pPr>
       <w:r>
-        <w:t>TECH_ID – techniczny identyfikator wpisu (historia)</w:t>
+        <w:t>Indeks filtrowany zapewnia, że istnieje tylko jeden 0_ORYGINAŁ dla danego segmentu misji.</w:t>
       </w:r>
     </w:p>
     <w:p>
       <w:pPr>
+        <w:pStyle w:val="ListParagraph"/>
         <w:numPr>
-          <w:ilvl w:val="0"/>
-          <w:numId w:val="44"/>
+          <w:ilvl w:val="1"/>
+          <w:numId w:val="69"/>
         </w:numPr>
       </w:pPr>
-      <w:r>
-        <w:t>MISJA_ID_FK – FK do MISJE</w:t>
+      <w:proofErr w:type="spellStart"/>
+      <w:r>
+        <w:t>Constraint</w:t>
+      </w:r>
+      <w:proofErr w:type="spellEnd"/>
+      <w:r>
+        <w:t xml:space="preserve"> sprawdza poprawność użycia PODSEGMENT (tylko dla celów).</w:t>
       </w:r>
     </w:p>
     <w:p>
       <w:pPr>
-        <w:numPr>
-          <w:ilvl w:val="0"/>
-          <w:numId w:val="44"/>
-        </w:numPr>
-      </w:pPr>
-      <w:r>
-        <w:t>SEGMENT – część misji: TYTUŁ, CEL, TREŚĆ, POSTĘP, ZAKOŃCZENIE, NAGRODY</w:t>
-      </w:r>
+        <w:ind w:left="720"/>
+      </w:pPr>
     </w:p>
     <w:p>
       <w:pPr>
-        <w:numPr>
-          <w:ilvl w:val="0"/>
-          <w:numId w:val="44"/>
-        </w:numPr>
-      </w:pPr>
-      <w:r>
-        <w:t>PODSEGMENT – tylko dla CEL: GŁÓWNY_CEL / PODRZĘDNY_CEL (w innych segmentach NULL)</w:t>
-      </w:r>
-    </w:p>
-    <w:p>
-      <w:pPr>
-        <w:numPr>
-          <w:ilvl w:val="0"/>
-          <w:numId w:val="44"/>
-        </w:numPr>
-      </w:pPr>
-      <w:r>
-        <w:t>STATUS – 0..3 jak wyżej</w:t>
-      </w:r>
-    </w:p>
-    <w:p>
-      <w:pPr>
-        <w:numPr>
-          <w:ilvl w:val="0"/>
-          <w:numId w:val="44"/>
-        </w:numPr>
-      </w:pPr>
-      <w:r>
-        <w:t>TRESC – tekst (dla 0_ORYGINAŁ = EN, dla 1..3 = PL)</w:t>
-      </w:r>
-    </w:p>
-    <w:p>
-      <w:pPr>
-        <w:numPr>
-          <w:ilvl w:val="0"/>
-          <w:numId w:val="44"/>
-        </w:numPr>
-      </w:pPr>
-      <w:r>
-        <w:t>DATA_STATUS – data utworzenia wersji</w:t>
-      </w:r>
-    </w:p>
-    <w:p>
-      <w:r>
         <w:rPr>
           <w:b/>
           <w:bCs/>
         </w:rPr>
-        <w:t>Zasady spójności:</w:t>
-      </w:r>
-    </w:p>
-    <w:p>
-      <w:pPr>
-        <w:numPr>
-          <w:ilvl w:val="0"/>
-          <w:numId w:val="45"/>
-        </w:numPr>
-      </w:pPr>
-      <w:r>
-        <w:t>PODSEGMENT wymagany tylko dla SEGMENT='CEL' (CHECK).</w:t>
-      </w:r>
-    </w:p>
-    <w:p>
-      <w:pPr>
-        <w:numPr>
-          <w:ilvl w:val="0"/>
-          <w:numId w:val="45"/>
-        </w:numPr>
-      </w:pPr>
-      <w:r>
-        <w:t>0_ORYGINAŁ może istnieć tylko raz na (MISJA, SEGMENT, PODSEGMENT) (unikalny indeks filtrowany).</w:t>
-      </w:r>
-    </w:p>
-    <w:p>
-      <w:pPr>
-        <w:numPr>
-          <w:ilvl w:val="0"/>
-          <w:numId w:val="45"/>
-        </w:numPr>
-      </w:pPr>
-      <w:r>
-        <w:t>Statusy 1..3 mogą istnieć wielokrotnie (iteracje).</w:t>
-      </w:r>
-    </w:p>
-    <w:p>
+      </w:pPr>
       <w:r>
         <w:rPr>
           <w:b/>
           <w:bCs/>
         </w:rPr>
-        <w:t>Interpretacja “aktualnej” treści segmentu:</w:t>
-      </w:r>
-    </w:p>
-    <w:p>
-      <w:pPr>
-        <w:numPr>
-          <w:ilvl w:val="0"/>
-          <w:numId w:val="46"/>
-        </w:numPr>
-      </w:pPr>
-      <w:r>
-        <w:t>analogicznie jak NPC: 3 &gt; 2 &gt; 1 &gt; 0, a w ramach statusu wybiera</w:t>
-      </w:r>
-      <w:r>
-        <w:t>ny jest</w:t>
-      </w:r>
-      <w:r>
-        <w:t xml:space="preserve"> najnowszy po DATA_STATUS.</w:t>
-      </w:r>
-    </w:p>
-    <w:p>
-      <w:r>
-        <w:pict w14:anchorId="39CD359A">
-          <v:rect id="_x0000_i1232" style="width:0;height:1.5pt" o:hralign="center" o:hrstd="t" o:hr="t" fillcolor="#a0a0a0" stroked="f"/>
-        </w:pict>
-      </w:r>
-    </w:p>
-    <w:p>
-      <w:pPr>
+        <w:lastRenderedPageBreak/>
+        <w:t xml:space="preserve">3.5 </w:t>
+      </w:r>
+      <w:proofErr w:type="spellStart"/>
+      <w:r>
         <w:rPr>
           <w:b/>
           <w:bCs/>
         </w:rPr>
-      </w:pPr>
-      <w:r>
-        <w:rPr>
-          <w:b/>
-          <w:bCs/>
-        </w:rPr>
-        <w:t xml:space="preserve">3.5 </w:t>
-      </w:r>
-      <w:proofErr w:type="spellStart"/>
-      <w:r>
-        <w:rPr>
-          <w:b/>
-          <w:bCs/>
-        </w:rPr>
-        <w:t>dbo.ZRODLO</w:t>
+        <w:t>dbo.NPC_STATUSY</w:t>
       </w:r>
       <w:proofErr w:type="spellEnd"/>
     </w:p>
@@ -1227,336 +938,243 @@
         <w:t>Rola:</w:t>
       </w:r>
       <w:r>
-        <w:t xml:space="preserve"> log uruchomień </w:t>
-      </w:r>
-      <w:proofErr w:type="spellStart"/>
-      <w:r>
-        <w:t>scrapa</w:t>
-      </w:r>
-      <w:proofErr w:type="spellEnd"/>
-      <w:r>
-        <w:t xml:space="preserve"> + detekcja zmian treści po </w:t>
-      </w:r>
-      <w:proofErr w:type="spellStart"/>
-      <w:r>
-        <w:t>hashach</w:t>
-      </w:r>
-      <w:proofErr w:type="spellEnd"/>
-      <w:r>
-        <w:t>.</w:t>
-      </w:r>
-      <w:r>
-        <w:br/>
+        <w:t xml:space="preserve"> Tłumaczenia nazw własnych NPC. </w:t>
       </w:r>
       <w:r>
         <w:rPr>
           <w:b/>
           <w:bCs/>
         </w:rPr>
-        <w:t>Charakter danych:</w:t>
-      </w:r>
-      <w:r>
-        <w:t xml:space="preserve"> wiele wpisów dla jednej misji (kolejne uruchomienia/wersje źródła).</w:t>
+        <w:t>Kluczowe kolumny:</w:t>
       </w:r>
     </w:p>
     <w:p>
-      <w:r>
+      <w:pPr>
+        <w:numPr>
+          <w:ilvl w:val="0"/>
+          <w:numId w:val="70"/>
+        </w:numPr>
+      </w:pPr>
+      <w:r>
+        <w:t>NPC_ID_FK – Powiązanie z tabelą NPC.</w:t>
+      </w:r>
+    </w:p>
+    <w:p>
+      <w:pPr>
+        <w:numPr>
+          <w:ilvl w:val="0"/>
+          <w:numId w:val="70"/>
+        </w:numPr>
+      </w:pPr>
+      <w:r>
+        <w:t>NAZWA – Tłumaczenie nazwy postaci.</w:t>
+      </w:r>
+    </w:p>
+    <w:p>
+      <w:pPr>
+        <w:numPr>
+          <w:ilvl w:val="0"/>
+          <w:numId w:val="70"/>
+        </w:numPr>
+      </w:pPr>
+      <w:r>
+        <w:t>STATUS – Analogicznie do misji.</w:t>
+      </w:r>
+    </w:p>
+    <w:p>
+      <w:r>
+        <w:pict w14:anchorId="6A16A77E">
+          <v:rect id="_x0000_i1069" style="width:0;height:1.5pt" o:hralign="center" o:hrstd="t" o:hr="t" fillcolor="#a0a0a0" stroked="f"/>
+        </w:pict>
+      </w:r>
+    </w:p>
+    <w:p>
+      <w:pPr>
         <w:rPr>
           <w:b/>
           <w:bCs/>
         </w:rPr>
-        <w:t>Najważniejsze kolumny:</w:t>
-      </w:r>
-    </w:p>
-    <w:p>
-      <w:pPr>
-        <w:numPr>
-          <w:ilvl w:val="0"/>
-          <w:numId w:val="47"/>
-        </w:numPr>
-      </w:pPr>
-      <w:r>
-        <w:t>TECH_ID – techniczny klucz wpisu źródła</w:t>
-      </w:r>
-    </w:p>
-    <w:p>
-      <w:pPr>
-        <w:numPr>
-          <w:ilvl w:val="0"/>
-          <w:numId w:val="47"/>
-        </w:numPr>
-      </w:pPr>
-      <w:r>
-        <w:t>MISJA_ID_FK – FK do MISJE</w:t>
-      </w:r>
-    </w:p>
-    <w:p>
-      <w:pPr>
-        <w:numPr>
-          <w:ilvl w:val="0"/>
-          <w:numId w:val="47"/>
-        </w:numPr>
-      </w:pPr>
-      <w:r>
-        <w:lastRenderedPageBreak/>
-        <w:t xml:space="preserve">ZRODLO_NAZWA – </w:t>
-      </w:r>
-      <w:proofErr w:type="spellStart"/>
-      <w:r>
-        <w:t>wiki</w:t>
-      </w:r>
-      <w:proofErr w:type="spellEnd"/>
-      <w:r>
-        <w:t>/</w:t>
-      </w:r>
-      <w:proofErr w:type="spellStart"/>
-      <w:r>
-        <w:t>wowhead</w:t>
-      </w:r>
-      <w:proofErr w:type="spellEnd"/>
-      <w:r>
-        <w:t>/</w:t>
-      </w:r>
-      <w:proofErr w:type="spellStart"/>
-      <w:r>
-        <w:t>wowdb</w:t>
-      </w:r>
-      <w:proofErr w:type="spellEnd"/>
-      <w:r>
-        <w:t>/</w:t>
-      </w:r>
-      <w:proofErr w:type="spellStart"/>
-      <w:r>
-        <w:t>recznie</w:t>
-      </w:r>
-      <w:proofErr w:type="spellEnd"/>
-      <w:r>
-        <w:t xml:space="preserve">/z </w:t>
-      </w:r>
-      <w:proofErr w:type="spellStart"/>
-      <w:r>
-        <w:t>addonu</w:t>
-      </w:r>
-      <w:proofErr w:type="spellEnd"/>
-    </w:p>
-    <w:p>
-      <w:pPr>
-        <w:numPr>
-          <w:ilvl w:val="0"/>
-          <w:numId w:val="47"/>
-        </w:numPr>
-      </w:pPr>
-      <w:r>
-        <w:t>DATA_WYSCRAPOWANIA</w:t>
-      </w:r>
-    </w:p>
-    <w:p>
-      <w:pPr>
-        <w:numPr>
-          <w:ilvl w:val="0"/>
-          <w:numId w:val="47"/>
-        </w:numPr>
-      </w:pPr>
-      <w:r>
-        <w:t xml:space="preserve">HTML_HASH_* – </w:t>
-      </w:r>
-      <w:proofErr w:type="spellStart"/>
-      <w:r>
-        <w:t>hashe</w:t>
-      </w:r>
-      <w:proofErr w:type="spellEnd"/>
-      <w:r>
-        <w:t xml:space="preserve"> sekcji (cele/treść/postęp/zakończenie/nagrody/dymki/</w:t>
-      </w:r>
-      <w:proofErr w:type="spellStart"/>
-      <w:r>
-        <w:t>gossip</w:t>
-      </w:r>
-      <w:proofErr w:type="spellEnd"/>
-      <w:r>
-        <w:t>)</w:t>
-      </w:r>
-    </w:p>
-    <w:p>
+      </w:pPr>
       <w:r>
         <w:rPr>
           <w:b/>
           <w:bCs/>
         </w:rPr>
-        <w:t>Uwaga:</w:t>
-      </w:r>
-    </w:p>
-    <w:p>
-      <w:pPr>
-        <w:numPr>
-          <w:ilvl w:val="0"/>
-          <w:numId w:val="48"/>
-        </w:numPr>
-      </w:pPr>
-      <w:r>
-        <w:t xml:space="preserve">ZRODLO nie przechowuje tekstów EN/PL – tylko </w:t>
+        <w:t>4. Mapowanie Relacji (</w:t>
       </w:r>
       <w:proofErr w:type="spellStart"/>
       <w:r>
-        <w:t>hashe</w:t>
-      </w:r>
-      <w:proofErr w:type="spellEnd"/>
-      <w:r>
-        <w:t xml:space="preserve"> i metadane do wykrywania zmiany.</w:t>
-      </w:r>
-    </w:p>
-    <w:p>
-      <w:r>
-        <w:pict w14:anchorId="108E29C4">
-          <v:rect id="_x0000_i1233" style="width:0;height:1.5pt" o:hralign="center" o:hrstd="t" o:hr="t" fillcolor="#a0a0a0" stroked="f"/>
-        </w:pict>
-      </w:r>
-    </w:p>
-    <w:p>
-      <w:pPr>
         <w:rPr>
           <w:b/>
           <w:bCs/>
         </w:rPr>
-      </w:pPr>
+        <w:t>Foreign</w:t>
+      </w:r>
+      <w:proofErr w:type="spellEnd"/>
       <w:r>
         <w:rPr>
           <w:b/>
           <w:bCs/>
         </w:rPr>
-        <w:t>4. Zależności (FK)</w:t>
-      </w:r>
-    </w:p>
-    <w:p>
-      <w:pPr>
-        <w:numPr>
-          <w:ilvl w:val="0"/>
-          <w:numId w:val="49"/>
-        </w:numPr>
-      </w:pPr>
-      <w:r>
-        <w:t>MISJE.NPC_START_ID → NPC.NPC_ID_PK</w:t>
-      </w:r>
-    </w:p>
-    <w:p>
-      <w:pPr>
-        <w:numPr>
-          <w:ilvl w:val="0"/>
-          <w:numId w:val="49"/>
-        </w:numPr>
-      </w:pPr>
-      <w:r>
-        <w:t>MISJE.NPC_KONIEC_ID → NPC.NPC_ID_PK</w:t>
-      </w:r>
-    </w:p>
-    <w:p>
-      <w:pPr>
-        <w:numPr>
-          <w:ilvl w:val="0"/>
-          <w:numId w:val="49"/>
-        </w:numPr>
-      </w:pPr>
-      <w:r>
-        <w:t>NPC_STATUSY.NPC_ID_FK → NPC.NPC_ID_PK</w:t>
-      </w:r>
-    </w:p>
-    <w:p>
-      <w:pPr>
-        <w:numPr>
-          <w:ilvl w:val="0"/>
-          <w:numId w:val="49"/>
-        </w:numPr>
-      </w:pPr>
-      <w:r>
-        <w:t>MISJE_STATUSY.MISJA_ID_FK → MISJE.MISJA_ID_PK</w:t>
-      </w:r>
-    </w:p>
-    <w:p>
-      <w:pPr>
-        <w:numPr>
-          <w:ilvl w:val="0"/>
-          <w:numId w:val="49"/>
-        </w:numPr>
-      </w:pPr>
-      <w:r>
-        <w:t>ZRODLO.MISJA_ID_FK → MISJE.MISJA_ID_PK</w:t>
-      </w:r>
-    </w:p>
-    <w:p>
-      <w:r>
-        <w:pict w14:anchorId="38E50F5B">
-          <v:rect id="_x0000_i1234" style="width:0;height:1.5pt" o:hralign="center" o:hrstd="t" o:hr="t" fillcolor="#a0a0a0" stroked="f"/>
-        </w:pict>
-      </w:r>
-    </w:p>
-    <w:p>
-      <w:pPr>
+        <w:t xml:space="preserve"> </w:t>
+      </w:r>
+      <w:proofErr w:type="spellStart"/>
+      <w:r>
         <w:rPr>
           <w:b/>
           <w:bCs/>
         </w:rPr>
-      </w:pPr>
+        <w:t>Keys</w:t>
+      </w:r>
+      <w:proofErr w:type="spellEnd"/>
       <w:r>
         <w:rPr>
           <w:b/>
           <w:bCs/>
         </w:rPr>
-        <w:t>5. Kolejność tworzenia tabel (DDL)</w:t>
+        <w:t>)</w:t>
       </w:r>
     </w:p>
     <w:p>
+      <w:r>
+        <w:t>Aby zachować spójność danych, relacje oparte są o wewnętrzne klucze MOJE_PK:</w:t>
+      </w:r>
+    </w:p>
+    <w:p>
       <w:pPr>
         <w:numPr>
           <w:ilvl w:val="0"/>
-          <w:numId w:val="50"/>
+          <w:numId w:val="71"/>
         </w:numPr>
       </w:pPr>
       <w:r>
-        <w:t>NPC</w:t>
+        <w:t>MISJE.NPC_START_ID → NPC.NPC_ID_MOJE_PK</w:t>
       </w:r>
     </w:p>
     <w:p>
       <w:pPr>
         <w:numPr>
           <w:ilvl w:val="0"/>
-          <w:numId w:val="50"/>
+          <w:numId w:val="71"/>
         </w:numPr>
       </w:pPr>
       <w:r>
-        <w:t>MISJE</w:t>
+        <w:t>MISJE.NPC_KONIEC_ID → NPC.NPC_ID_MOJE_PK</w:t>
       </w:r>
     </w:p>
     <w:p>
       <w:pPr>
         <w:numPr>
           <w:ilvl w:val="0"/>
-          <w:numId w:val="50"/>
+          <w:numId w:val="71"/>
         </w:numPr>
       </w:pPr>
       <w:r>
-        <w:t>ZRODLO</w:t>
+        <w:t>ZRODLO.MISJA_ID_MOJE_FK → MISJE.MISJA_ID_MOJE_PK</w:t>
       </w:r>
     </w:p>
     <w:p>
       <w:pPr>
         <w:numPr>
           <w:ilvl w:val="0"/>
-          <w:numId w:val="50"/>
+          <w:numId w:val="71"/>
         </w:numPr>
       </w:pPr>
       <w:r>
-        <w:t>NPC_STATUSY</w:t>
+        <w:t>MISJE_STATUSY.MISJA_ID_MOJE_FK → MISJE.MISJA_ID_MOJE_PK</w:t>
       </w:r>
     </w:p>
     <w:p>
       <w:pPr>
         <w:numPr>
           <w:ilvl w:val="0"/>
-          <w:numId w:val="50"/>
+          <w:numId w:val="71"/>
         </w:numPr>
       </w:pPr>
       <w:r>
-        <w:t>MISJE_STATUSY</w:t>
+        <w:t>NPC_STATUSY.NPC_ID_FK → NPC.NPC_ID_MOJE_PK</w:t>
+      </w:r>
+    </w:p>
+    <w:p>
+      <w:r>
+        <w:pict w14:anchorId="02247FA5">
+          <v:rect id="_x0000_i1070" style="width:0;height:1.5pt" o:hralign="center" o:hrstd="t" o:hr="t" fillcolor="#a0a0a0" stroked="f"/>
+        </w:pict>
+      </w:r>
+    </w:p>
+    <w:p>
+      <w:pPr>
+        <w:rPr>
+          <w:b/>
+          <w:bCs/>
+        </w:rPr>
+      </w:pPr>
+      <w:r>
+        <w:rPr>
+          <w:b/>
+          <w:bCs/>
+        </w:rPr>
+        <w:t>5. Procedura Instalacji (Kolejność skryptów)</w:t>
+      </w:r>
+    </w:p>
+    <w:p>
+      <w:r>
+        <w:t>Ze względu na relacje kluczy obcych, tabele należy tworzyć w następującej kolejności:</w:t>
+      </w:r>
+    </w:p>
+    <w:p>
+      <w:pPr>
+        <w:numPr>
+          <w:ilvl w:val="0"/>
+          <w:numId w:val="72"/>
+        </w:numPr>
+      </w:pPr>
+      <w:r>
+        <w:t>1_tabela_NPC.sql (Słownik niezależny)</w:t>
+      </w:r>
+    </w:p>
+    <w:p>
+      <w:pPr>
+        <w:numPr>
+          <w:ilvl w:val="0"/>
+          <w:numId w:val="72"/>
+        </w:numPr>
+      </w:pPr>
+      <w:r>
+        <w:t>2_tabela_misje.sql (Zależy od NPC)</w:t>
+      </w:r>
+    </w:p>
+    <w:p>
+      <w:pPr>
+        <w:numPr>
+          <w:ilvl w:val="0"/>
+          <w:numId w:val="72"/>
+        </w:numPr>
+      </w:pPr>
+      <w:r>
+        <w:t>3_tabela_zrodlo.sql (Zależy od Misji)</w:t>
+      </w:r>
+    </w:p>
+    <w:p>
+      <w:pPr>
+        <w:numPr>
+          <w:ilvl w:val="0"/>
+          <w:numId w:val="72"/>
+        </w:numPr>
+      </w:pPr>
+      <w:r>
+        <w:t>4_tabela_NPC_statusy.sql (Zależy od NPC)</w:t>
+      </w:r>
+    </w:p>
+    <w:p>
+      <w:pPr>
+        <w:numPr>
+          <w:ilvl w:val="0"/>
+          <w:numId w:val="72"/>
+        </w:numPr>
+      </w:pPr>
+      <w:r>
+        <w:t>5_tabela_misje_statusy.sql (Zależy od Misji)</w:t>
       </w:r>
     </w:p>
     <w:p/>
@@ -2258,6 +1876,119 @@
     </w:lvl>
   </w:abstractNum>
   <w:abstractNum w:abstractNumId="5" w15:restartNumberingAfterBreak="0">
+    <w:nsid w:val="0B7B22EE"/>
+    <w:multiLevelType w:val="multilevel"/>
+    <w:tmpl w:val="9E2EE646"/>
+    <w:lvl w:ilvl="0">
+      <w:start w:val="1"/>
+      <w:numFmt w:val="decimal"/>
+      <w:lvlText w:val="%1."/>
+      <w:lvlJc w:val="left"/>
+      <w:pPr>
+        <w:tabs>
+          <w:tab w:val="num" w:pos="720"/>
+        </w:tabs>
+        <w:ind w:left="720" w:hanging="360"/>
+      </w:pPr>
+    </w:lvl>
+    <w:lvl w:ilvl="1" w:tentative="1">
+      <w:start w:val="1"/>
+      <w:numFmt w:val="decimal"/>
+      <w:lvlText w:val="%2."/>
+      <w:lvlJc w:val="left"/>
+      <w:pPr>
+        <w:tabs>
+          <w:tab w:val="num" w:pos="1440"/>
+        </w:tabs>
+        <w:ind w:left="1440" w:hanging="360"/>
+      </w:pPr>
+    </w:lvl>
+    <w:lvl w:ilvl="2" w:tentative="1">
+      <w:start w:val="1"/>
+      <w:numFmt w:val="decimal"/>
+      <w:lvlText w:val="%3."/>
+      <w:lvlJc w:val="left"/>
+      <w:pPr>
+        <w:tabs>
+          <w:tab w:val="num" w:pos="2160"/>
+        </w:tabs>
+        <w:ind w:left="2160" w:hanging="360"/>
+      </w:pPr>
+    </w:lvl>
+    <w:lvl w:ilvl="3" w:tentative="1">
+      <w:start w:val="1"/>
+      <w:numFmt w:val="decimal"/>
+      <w:lvlText w:val="%4."/>
+      <w:lvlJc w:val="left"/>
+      <w:pPr>
+        <w:tabs>
+          <w:tab w:val="num" w:pos="2880"/>
+        </w:tabs>
+        <w:ind w:left="2880" w:hanging="360"/>
+      </w:pPr>
+    </w:lvl>
+    <w:lvl w:ilvl="4" w:tentative="1">
+      <w:start w:val="1"/>
+      <w:numFmt w:val="decimal"/>
+      <w:lvlText w:val="%5."/>
+      <w:lvlJc w:val="left"/>
+      <w:pPr>
+        <w:tabs>
+          <w:tab w:val="num" w:pos="3600"/>
+        </w:tabs>
+        <w:ind w:left="3600" w:hanging="360"/>
+      </w:pPr>
+    </w:lvl>
+    <w:lvl w:ilvl="5" w:tentative="1">
+      <w:start w:val="1"/>
+      <w:numFmt w:val="decimal"/>
+      <w:lvlText w:val="%6."/>
+      <w:lvlJc w:val="left"/>
+      <w:pPr>
+        <w:tabs>
+          <w:tab w:val="num" w:pos="4320"/>
+        </w:tabs>
+        <w:ind w:left="4320" w:hanging="360"/>
+      </w:pPr>
+    </w:lvl>
+    <w:lvl w:ilvl="6" w:tentative="1">
+      <w:start w:val="1"/>
+      <w:numFmt w:val="decimal"/>
+      <w:lvlText w:val="%7."/>
+      <w:lvlJc w:val="left"/>
+      <w:pPr>
+        <w:tabs>
+          <w:tab w:val="num" w:pos="5040"/>
+        </w:tabs>
+        <w:ind w:left="5040" w:hanging="360"/>
+      </w:pPr>
+    </w:lvl>
+    <w:lvl w:ilvl="7" w:tentative="1">
+      <w:start w:val="1"/>
+      <w:numFmt w:val="decimal"/>
+      <w:lvlText w:val="%8."/>
+      <w:lvlJc w:val="left"/>
+      <w:pPr>
+        <w:tabs>
+          <w:tab w:val="num" w:pos="5760"/>
+        </w:tabs>
+        <w:ind w:left="5760" w:hanging="360"/>
+      </w:pPr>
+    </w:lvl>
+    <w:lvl w:ilvl="8" w:tentative="1">
+      <w:start w:val="1"/>
+      <w:numFmt w:val="decimal"/>
+      <w:lvlText w:val="%9."/>
+      <w:lvlJc w:val="left"/>
+      <w:pPr>
+        <w:tabs>
+          <w:tab w:val="num" w:pos="6480"/>
+        </w:tabs>
+        <w:ind w:left="6480" w:hanging="360"/>
+      </w:pPr>
+    </w:lvl>
+  </w:abstractNum>
+  <w:abstractNum w:abstractNumId="6" w15:restartNumberingAfterBreak="0">
     <w:nsid w:val="0D1D3F35"/>
     <w:multiLevelType w:val="multilevel"/>
     <w:tmpl w:val="508692D4"/>
@@ -2370,7 +2101,7 @@
       </w:pPr>
     </w:lvl>
   </w:abstractNum>
-  <w:abstractNum w:abstractNumId="6" w15:restartNumberingAfterBreak="0">
+  <w:abstractNum w:abstractNumId="7" w15:restartNumberingAfterBreak="0">
     <w:nsid w:val="0DC04357"/>
     <w:multiLevelType w:val="multilevel"/>
     <w:tmpl w:val="47E690E2"/>
@@ -2519,7 +2250,7 @@
       </w:rPr>
     </w:lvl>
   </w:abstractNum>
-  <w:abstractNum w:abstractNumId="7" w15:restartNumberingAfterBreak="0">
+  <w:abstractNum w:abstractNumId="8" w15:restartNumberingAfterBreak="0">
     <w:nsid w:val="0FE62E60"/>
     <w:multiLevelType w:val="multilevel"/>
     <w:tmpl w:val="9BE631E0"/>
@@ -2632,7 +2363,7 @@
       </w:pPr>
     </w:lvl>
   </w:abstractNum>
-  <w:abstractNum w:abstractNumId="8" w15:restartNumberingAfterBreak="0">
+  <w:abstractNum w:abstractNumId="9" w15:restartNumberingAfterBreak="0">
     <w:nsid w:val="12630F5F"/>
     <w:multiLevelType w:val="multilevel"/>
     <w:tmpl w:val="CDE44730"/>
@@ -2781,7 +2512,7 @@
       </w:rPr>
     </w:lvl>
   </w:abstractNum>
-  <w:abstractNum w:abstractNumId="9" w15:restartNumberingAfterBreak="0">
+  <w:abstractNum w:abstractNumId="10" w15:restartNumberingAfterBreak="0">
     <w:nsid w:val="163F30F3"/>
     <w:multiLevelType w:val="multilevel"/>
     <w:tmpl w:val="14601922"/>
@@ -2894,7 +2625,7 @@
       </w:pPr>
     </w:lvl>
   </w:abstractNum>
-  <w:abstractNum w:abstractNumId="10" w15:restartNumberingAfterBreak="0">
+  <w:abstractNum w:abstractNumId="11" w15:restartNumberingAfterBreak="0">
     <w:nsid w:val="18732C11"/>
     <w:multiLevelType w:val="multilevel"/>
     <w:tmpl w:val="73B8E7C0"/>
@@ -3043,7 +2774,7 @@
       </w:rPr>
     </w:lvl>
   </w:abstractNum>
-  <w:abstractNum w:abstractNumId="11" w15:restartNumberingAfterBreak="0">
+  <w:abstractNum w:abstractNumId="12" w15:restartNumberingAfterBreak="0">
     <w:nsid w:val="192725D8"/>
     <w:multiLevelType w:val="multilevel"/>
     <w:tmpl w:val="F9666EA0"/>
@@ -3192,7 +2923,7 @@
       </w:rPr>
     </w:lvl>
   </w:abstractNum>
-  <w:abstractNum w:abstractNumId="12" w15:restartNumberingAfterBreak="0">
+  <w:abstractNum w:abstractNumId="13" w15:restartNumberingAfterBreak="0">
     <w:nsid w:val="193D5DB7"/>
     <w:multiLevelType w:val="multilevel"/>
     <w:tmpl w:val="1F288F00"/>
@@ -3341,7 +3072,7 @@
       </w:rPr>
     </w:lvl>
   </w:abstractNum>
-  <w:abstractNum w:abstractNumId="13" w15:restartNumberingAfterBreak="0">
+  <w:abstractNum w:abstractNumId="14" w15:restartNumberingAfterBreak="0">
     <w:nsid w:val="19852DAA"/>
     <w:multiLevelType w:val="multilevel"/>
     <w:tmpl w:val="1E2CBD22"/>
@@ -3490,7 +3221,7 @@
       </w:rPr>
     </w:lvl>
   </w:abstractNum>
-  <w:abstractNum w:abstractNumId="14" w15:restartNumberingAfterBreak="0">
+  <w:abstractNum w:abstractNumId="15" w15:restartNumberingAfterBreak="0">
     <w:nsid w:val="1A0A1B82"/>
     <w:multiLevelType w:val="multilevel"/>
     <w:tmpl w:val="FDB0D9F8"/>
@@ -3639,7 +3370,7 @@
       </w:rPr>
     </w:lvl>
   </w:abstractNum>
-  <w:abstractNum w:abstractNumId="15" w15:restartNumberingAfterBreak="0">
+  <w:abstractNum w:abstractNumId="16" w15:restartNumberingAfterBreak="0">
     <w:nsid w:val="1A515E33"/>
     <w:multiLevelType w:val="multilevel"/>
     <w:tmpl w:val="0406D7E2"/>
@@ -3788,7 +3519,7 @@
       </w:rPr>
     </w:lvl>
   </w:abstractNum>
-  <w:abstractNum w:abstractNumId="16" w15:restartNumberingAfterBreak="0">
+  <w:abstractNum w:abstractNumId="17" w15:restartNumberingAfterBreak="0">
     <w:nsid w:val="1B5413C0"/>
     <w:multiLevelType w:val="multilevel"/>
     <w:tmpl w:val="B61830A2"/>
@@ -3937,7 +3668,7 @@
       </w:rPr>
     </w:lvl>
   </w:abstractNum>
-  <w:abstractNum w:abstractNumId="17" w15:restartNumberingAfterBreak="0">
+  <w:abstractNum w:abstractNumId="18" w15:restartNumberingAfterBreak="0">
     <w:nsid w:val="1BD56693"/>
     <w:multiLevelType w:val="multilevel"/>
     <w:tmpl w:val="C01C7AF2"/>
@@ -4086,7 +3817,156 @@
       </w:rPr>
     </w:lvl>
   </w:abstractNum>
-  <w:abstractNum w:abstractNumId="18" w15:restartNumberingAfterBreak="0">
+  <w:abstractNum w:abstractNumId="19" w15:restartNumberingAfterBreak="0">
+    <w:nsid w:val="1C5F18C0"/>
+    <w:multiLevelType w:val="multilevel"/>
+    <w:tmpl w:val="77268C5E"/>
+    <w:lvl w:ilvl="0">
+      <w:start w:val="1"/>
+      <w:numFmt w:val="bullet"/>
+      <w:lvlText w:val=""/>
+      <w:lvlJc w:val="left"/>
+      <w:pPr>
+        <w:tabs>
+          <w:tab w:val="num" w:pos="720"/>
+        </w:tabs>
+        <w:ind w:left="720" w:hanging="360"/>
+      </w:pPr>
+      <w:rPr>
+        <w:rFonts w:ascii="Symbol" w:hAnsi="Symbol" w:hint="default"/>
+        <w:sz w:val="20"/>
+      </w:rPr>
+    </w:lvl>
+    <w:lvl w:ilvl="1" w:tentative="1">
+      <w:start w:val="1"/>
+      <w:numFmt w:val="bullet"/>
+      <w:lvlText w:val="o"/>
+      <w:lvlJc w:val="left"/>
+      <w:pPr>
+        <w:tabs>
+          <w:tab w:val="num" w:pos="1440"/>
+        </w:tabs>
+        <w:ind w:left="1440" w:hanging="360"/>
+      </w:pPr>
+      <w:rPr>
+        <w:rFonts w:ascii="Courier New" w:hAnsi="Courier New" w:hint="default"/>
+        <w:sz w:val="20"/>
+      </w:rPr>
+    </w:lvl>
+    <w:lvl w:ilvl="2" w:tentative="1">
+      <w:start w:val="1"/>
+      <w:numFmt w:val="bullet"/>
+      <w:lvlText w:val=""/>
+      <w:lvlJc w:val="left"/>
+      <w:pPr>
+        <w:tabs>
+          <w:tab w:val="num" w:pos="2160"/>
+        </w:tabs>
+        <w:ind w:left="2160" w:hanging="360"/>
+      </w:pPr>
+      <w:rPr>
+        <w:rFonts w:ascii="Wingdings" w:hAnsi="Wingdings" w:hint="default"/>
+        <w:sz w:val="20"/>
+      </w:rPr>
+    </w:lvl>
+    <w:lvl w:ilvl="3" w:tentative="1">
+      <w:start w:val="1"/>
+      <w:numFmt w:val="bullet"/>
+      <w:lvlText w:val=""/>
+      <w:lvlJc w:val="left"/>
+      <w:pPr>
+        <w:tabs>
+          <w:tab w:val="num" w:pos="2880"/>
+        </w:tabs>
+        <w:ind w:left="2880" w:hanging="360"/>
+      </w:pPr>
+      <w:rPr>
+        <w:rFonts w:ascii="Wingdings" w:hAnsi="Wingdings" w:hint="default"/>
+        <w:sz w:val="20"/>
+      </w:rPr>
+    </w:lvl>
+    <w:lvl w:ilvl="4" w:tentative="1">
+      <w:start w:val="1"/>
+      <w:numFmt w:val="bullet"/>
+      <w:lvlText w:val=""/>
+      <w:lvlJc w:val="left"/>
+      <w:pPr>
+        <w:tabs>
+          <w:tab w:val="num" w:pos="3600"/>
+        </w:tabs>
+        <w:ind w:left="3600" w:hanging="360"/>
+      </w:pPr>
+      <w:rPr>
+        <w:rFonts w:ascii="Wingdings" w:hAnsi="Wingdings" w:hint="default"/>
+        <w:sz w:val="20"/>
+      </w:rPr>
+    </w:lvl>
+    <w:lvl w:ilvl="5" w:tentative="1">
+      <w:start w:val="1"/>
+      <w:numFmt w:val="bullet"/>
+      <w:lvlText w:val=""/>
+      <w:lvlJc w:val="left"/>
+      <w:pPr>
+        <w:tabs>
+          <w:tab w:val="num" w:pos="4320"/>
+        </w:tabs>
+        <w:ind w:left="4320" w:hanging="360"/>
+      </w:pPr>
+      <w:rPr>
+        <w:rFonts w:ascii="Wingdings" w:hAnsi="Wingdings" w:hint="default"/>
+        <w:sz w:val="20"/>
+      </w:rPr>
+    </w:lvl>
+    <w:lvl w:ilvl="6" w:tentative="1">
+      <w:start w:val="1"/>
+      <w:numFmt w:val="bullet"/>
+      <w:lvlText w:val=""/>
+      <w:lvlJc w:val="left"/>
+      <w:pPr>
+        <w:tabs>
+          <w:tab w:val="num" w:pos="5040"/>
+        </w:tabs>
+        <w:ind w:left="5040" w:hanging="360"/>
+      </w:pPr>
+      <w:rPr>
+        <w:rFonts w:ascii="Wingdings" w:hAnsi="Wingdings" w:hint="default"/>
+        <w:sz w:val="20"/>
+      </w:rPr>
+    </w:lvl>
+    <w:lvl w:ilvl="7" w:tentative="1">
+      <w:start w:val="1"/>
+      <w:numFmt w:val="bullet"/>
+      <w:lvlText w:val=""/>
+      <w:lvlJc w:val="left"/>
+      <w:pPr>
+        <w:tabs>
+          <w:tab w:val="num" w:pos="5760"/>
+        </w:tabs>
+        <w:ind w:left="5760" w:hanging="360"/>
+      </w:pPr>
+      <w:rPr>
+        <w:rFonts w:ascii="Wingdings" w:hAnsi="Wingdings" w:hint="default"/>
+        <w:sz w:val="20"/>
+      </w:rPr>
+    </w:lvl>
+    <w:lvl w:ilvl="8" w:tentative="1">
+      <w:start w:val="1"/>
+      <w:numFmt w:val="bullet"/>
+      <w:lvlText w:val=""/>
+      <w:lvlJc w:val="left"/>
+      <w:pPr>
+        <w:tabs>
+          <w:tab w:val="num" w:pos="6480"/>
+        </w:tabs>
+        <w:ind w:left="6480" w:hanging="360"/>
+      </w:pPr>
+      <w:rPr>
+        <w:rFonts w:ascii="Wingdings" w:hAnsi="Wingdings" w:hint="default"/>
+        <w:sz w:val="20"/>
+      </w:rPr>
+    </w:lvl>
+  </w:abstractNum>
+  <w:abstractNum w:abstractNumId="20" w15:restartNumberingAfterBreak="0">
     <w:nsid w:val="27D41E6B"/>
     <w:multiLevelType w:val="multilevel"/>
     <w:tmpl w:val="41FA8304"/>
@@ -4235,7 +4115,7 @@
       </w:rPr>
     </w:lvl>
   </w:abstractNum>
-  <w:abstractNum w:abstractNumId="19" w15:restartNumberingAfterBreak="0">
+  <w:abstractNum w:abstractNumId="21" w15:restartNumberingAfterBreak="0">
     <w:nsid w:val="2BC55386"/>
     <w:multiLevelType w:val="multilevel"/>
     <w:tmpl w:val="ECB8E630"/>
@@ -4384,7 +4264,7 @@
       </w:rPr>
     </w:lvl>
   </w:abstractNum>
-  <w:abstractNum w:abstractNumId="20" w15:restartNumberingAfterBreak="0">
+  <w:abstractNum w:abstractNumId="22" w15:restartNumberingAfterBreak="0">
     <w:nsid w:val="2EB22425"/>
     <w:multiLevelType w:val="multilevel"/>
     <w:tmpl w:val="BCB057A2"/>
@@ -4497,7 +4377,7 @@
       </w:pPr>
     </w:lvl>
   </w:abstractNum>
-  <w:abstractNum w:abstractNumId="21" w15:restartNumberingAfterBreak="0">
+  <w:abstractNum w:abstractNumId="23" w15:restartNumberingAfterBreak="0">
     <w:nsid w:val="305D29DF"/>
     <w:multiLevelType w:val="multilevel"/>
     <w:tmpl w:val="1864007E"/>
@@ -4646,7 +4526,7 @@
       </w:rPr>
     </w:lvl>
   </w:abstractNum>
-  <w:abstractNum w:abstractNumId="22" w15:restartNumberingAfterBreak="0">
+  <w:abstractNum w:abstractNumId="24" w15:restartNumberingAfterBreak="0">
     <w:nsid w:val="31281A83"/>
     <w:multiLevelType w:val="multilevel"/>
     <w:tmpl w:val="AA062B5C"/>
@@ -4795,7 +4675,156 @@
       </w:rPr>
     </w:lvl>
   </w:abstractNum>
-  <w:abstractNum w:abstractNumId="23" w15:restartNumberingAfterBreak="0">
+  <w:abstractNum w:abstractNumId="25" w15:restartNumberingAfterBreak="0">
+    <w:nsid w:val="318E497C"/>
+    <w:multiLevelType w:val="multilevel"/>
+    <w:tmpl w:val="C9E04CEE"/>
+    <w:lvl w:ilvl="0">
+      <w:start w:val="1"/>
+      <w:numFmt w:val="bullet"/>
+      <w:lvlText w:val=""/>
+      <w:lvlJc w:val="left"/>
+      <w:pPr>
+        <w:tabs>
+          <w:tab w:val="num" w:pos="720"/>
+        </w:tabs>
+        <w:ind w:left="720" w:hanging="360"/>
+      </w:pPr>
+      <w:rPr>
+        <w:rFonts w:ascii="Symbol" w:hAnsi="Symbol" w:hint="default"/>
+        <w:sz w:val="20"/>
+      </w:rPr>
+    </w:lvl>
+    <w:lvl w:ilvl="1" w:tentative="1">
+      <w:start w:val="1"/>
+      <w:numFmt w:val="bullet"/>
+      <w:lvlText w:val="o"/>
+      <w:lvlJc w:val="left"/>
+      <w:pPr>
+        <w:tabs>
+          <w:tab w:val="num" w:pos="1440"/>
+        </w:tabs>
+        <w:ind w:left="1440" w:hanging="360"/>
+      </w:pPr>
+      <w:rPr>
+        <w:rFonts w:ascii="Courier New" w:hAnsi="Courier New" w:hint="default"/>
+        <w:sz w:val="20"/>
+      </w:rPr>
+    </w:lvl>
+    <w:lvl w:ilvl="2" w:tentative="1">
+      <w:start w:val="1"/>
+      <w:numFmt w:val="bullet"/>
+      <w:lvlText w:val=""/>
+      <w:lvlJc w:val="left"/>
+      <w:pPr>
+        <w:tabs>
+          <w:tab w:val="num" w:pos="2160"/>
+        </w:tabs>
+        <w:ind w:left="2160" w:hanging="360"/>
+      </w:pPr>
+      <w:rPr>
+        <w:rFonts w:ascii="Wingdings" w:hAnsi="Wingdings" w:hint="default"/>
+        <w:sz w:val="20"/>
+      </w:rPr>
+    </w:lvl>
+    <w:lvl w:ilvl="3" w:tentative="1">
+      <w:start w:val="1"/>
+      <w:numFmt w:val="bullet"/>
+      <w:lvlText w:val=""/>
+      <w:lvlJc w:val="left"/>
+      <w:pPr>
+        <w:tabs>
+          <w:tab w:val="num" w:pos="2880"/>
+        </w:tabs>
+        <w:ind w:left="2880" w:hanging="360"/>
+      </w:pPr>
+      <w:rPr>
+        <w:rFonts w:ascii="Wingdings" w:hAnsi="Wingdings" w:hint="default"/>
+        <w:sz w:val="20"/>
+      </w:rPr>
+    </w:lvl>
+    <w:lvl w:ilvl="4" w:tentative="1">
+      <w:start w:val="1"/>
+      <w:numFmt w:val="bullet"/>
+      <w:lvlText w:val=""/>
+      <w:lvlJc w:val="left"/>
+      <w:pPr>
+        <w:tabs>
+          <w:tab w:val="num" w:pos="3600"/>
+        </w:tabs>
+        <w:ind w:left="3600" w:hanging="360"/>
+      </w:pPr>
+      <w:rPr>
+        <w:rFonts w:ascii="Wingdings" w:hAnsi="Wingdings" w:hint="default"/>
+        <w:sz w:val="20"/>
+      </w:rPr>
+    </w:lvl>
+    <w:lvl w:ilvl="5" w:tentative="1">
+      <w:start w:val="1"/>
+      <w:numFmt w:val="bullet"/>
+      <w:lvlText w:val=""/>
+      <w:lvlJc w:val="left"/>
+      <w:pPr>
+        <w:tabs>
+          <w:tab w:val="num" w:pos="4320"/>
+        </w:tabs>
+        <w:ind w:left="4320" w:hanging="360"/>
+      </w:pPr>
+      <w:rPr>
+        <w:rFonts w:ascii="Wingdings" w:hAnsi="Wingdings" w:hint="default"/>
+        <w:sz w:val="20"/>
+      </w:rPr>
+    </w:lvl>
+    <w:lvl w:ilvl="6" w:tentative="1">
+      <w:start w:val="1"/>
+      <w:numFmt w:val="bullet"/>
+      <w:lvlText w:val=""/>
+      <w:lvlJc w:val="left"/>
+      <w:pPr>
+        <w:tabs>
+          <w:tab w:val="num" w:pos="5040"/>
+        </w:tabs>
+        <w:ind w:left="5040" w:hanging="360"/>
+      </w:pPr>
+      <w:rPr>
+        <w:rFonts w:ascii="Wingdings" w:hAnsi="Wingdings" w:hint="default"/>
+        <w:sz w:val="20"/>
+      </w:rPr>
+    </w:lvl>
+    <w:lvl w:ilvl="7" w:tentative="1">
+      <w:start w:val="1"/>
+      <w:numFmt w:val="bullet"/>
+      <w:lvlText w:val=""/>
+      <w:lvlJc w:val="left"/>
+      <w:pPr>
+        <w:tabs>
+          <w:tab w:val="num" w:pos="5760"/>
+        </w:tabs>
+        <w:ind w:left="5760" w:hanging="360"/>
+      </w:pPr>
+      <w:rPr>
+        <w:rFonts w:ascii="Wingdings" w:hAnsi="Wingdings" w:hint="default"/>
+        <w:sz w:val="20"/>
+      </w:rPr>
+    </w:lvl>
+    <w:lvl w:ilvl="8" w:tentative="1">
+      <w:start w:val="1"/>
+      <w:numFmt w:val="bullet"/>
+      <w:lvlText w:val=""/>
+      <w:lvlJc w:val="left"/>
+      <w:pPr>
+        <w:tabs>
+          <w:tab w:val="num" w:pos="6480"/>
+        </w:tabs>
+        <w:ind w:left="6480" w:hanging="360"/>
+      </w:pPr>
+      <w:rPr>
+        <w:rFonts w:ascii="Wingdings" w:hAnsi="Wingdings" w:hint="default"/>
+        <w:sz w:val="20"/>
+      </w:rPr>
+    </w:lvl>
+  </w:abstractNum>
+  <w:abstractNum w:abstractNumId="26" w15:restartNumberingAfterBreak="0">
     <w:nsid w:val="31AA7F61"/>
     <w:multiLevelType w:val="multilevel"/>
     <w:tmpl w:val="DE8AE2CC"/>
@@ -4944,7 +4973,152 @@
       </w:rPr>
     </w:lvl>
   </w:abstractNum>
-  <w:abstractNum w:abstractNumId="24" w15:restartNumberingAfterBreak="0">
+  <w:abstractNum w:abstractNumId="27" w15:restartNumberingAfterBreak="0">
+    <w:nsid w:val="327C0359"/>
+    <w:multiLevelType w:val="multilevel"/>
+    <w:tmpl w:val="41BC4456"/>
+    <w:lvl w:ilvl="0">
+      <w:start w:val="1"/>
+      <w:numFmt w:val="bullet"/>
+      <w:lvlText w:val=""/>
+      <w:lvlJc w:val="left"/>
+      <w:pPr>
+        <w:tabs>
+          <w:tab w:val="num" w:pos="720"/>
+        </w:tabs>
+        <w:ind w:left="720" w:hanging="360"/>
+      </w:pPr>
+      <w:rPr>
+        <w:rFonts w:ascii="Symbol" w:hAnsi="Symbol" w:hint="default"/>
+        <w:sz w:val="20"/>
+      </w:rPr>
+    </w:lvl>
+    <w:lvl w:ilvl="1">
+      <w:start w:val="3"/>
+      <w:numFmt w:val="bullet"/>
+      <w:lvlText w:val=""/>
+      <w:lvlJc w:val="left"/>
+      <w:pPr>
+        <w:ind w:left="1440" w:hanging="360"/>
+      </w:pPr>
+      <w:rPr>
+        <w:rFonts w:ascii="Wingdings" w:eastAsiaTheme="minorHAnsi" w:hAnsi="Wingdings" w:cstheme="minorBidi" w:hint="default"/>
+      </w:rPr>
+    </w:lvl>
+    <w:lvl w:ilvl="2" w:tentative="1">
+      <w:start w:val="1"/>
+      <w:numFmt w:val="bullet"/>
+      <w:lvlText w:val=""/>
+      <w:lvlJc w:val="left"/>
+      <w:pPr>
+        <w:tabs>
+          <w:tab w:val="num" w:pos="2160"/>
+        </w:tabs>
+        <w:ind w:left="2160" w:hanging="360"/>
+      </w:pPr>
+      <w:rPr>
+        <w:rFonts w:ascii="Wingdings" w:hAnsi="Wingdings" w:hint="default"/>
+        <w:sz w:val="20"/>
+      </w:rPr>
+    </w:lvl>
+    <w:lvl w:ilvl="3" w:tentative="1">
+      <w:start w:val="1"/>
+      <w:numFmt w:val="bullet"/>
+      <w:lvlText w:val=""/>
+      <w:lvlJc w:val="left"/>
+      <w:pPr>
+        <w:tabs>
+          <w:tab w:val="num" w:pos="2880"/>
+        </w:tabs>
+        <w:ind w:left="2880" w:hanging="360"/>
+      </w:pPr>
+      <w:rPr>
+        <w:rFonts w:ascii="Wingdings" w:hAnsi="Wingdings" w:hint="default"/>
+        <w:sz w:val="20"/>
+      </w:rPr>
+    </w:lvl>
+    <w:lvl w:ilvl="4" w:tentative="1">
+      <w:start w:val="1"/>
+      <w:numFmt w:val="bullet"/>
+      <w:lvlText w:val=""/>
+      <w:lvlJc w:val="left"/>
+      <w:pPr>
+        <w:tabs>
+          <w:tab w:val="num" w:pos="3600"/>
+        </w:tabs>
+        <w:ind w:left="3600" w:hanging="360"/>
+      </w:pPr>
+      <w:rPr>
+        <w:rFonts w:ascii="Wingdings" w:hAnsi="Wingdings" w:hint="default"/>
+        <w:sz w:val="20"/>
+      </w:rPr>
+    </w:lvl>
+    <w:lvl w:ilvl="5" w:tentative="1">
+      <w:start w:val="1"/>
+      <w:numFmt w:val="bullet"/>
+      <w:lvlText w:val=""/>
+      <w:lvlJc w:val="left"/>
+      <w:pPr>
+        <w:tabs>
+          <w:tab w:val="num" w:pos="4320"/>
+        </w:tabs>
+        <w:ind w:left="4320" w:hanging="360"/>
+      </w:pPr>
+      <w:rPr>
+        <w:rFonts w:ascii="Wingdings" w:hAnsi="Wingdings" w:hint="default"/>
+        <w:sz w:val="20"/>
+      </w:rPr>
+    </w:lvl>
+    <w:lvl w:ilvl="6" w:tentative="1">
+      <w:start w:val="1"/>
+      <w:numFmt w:val="bullet"/>
+      <w:lvlText w:val=""/>
+      <w:lvlJc w:val="left"/>
+      <w:pPr>
+        <w:tabs>
+          <w:tab w:val="num" w:pos="5040"/>
+        </w:tabs>
+        <w:ind w:left="5040" w:hanging="360"/>
+      </w:pPr>
+      <w:rPr>
+        <w:rFonts w:ascii="Wingdings" w:hAnsi="Wingdings" w:hint="default"/>
+        <w:sz w:val="20"/>
+      </w:rPr>
+    </w:lvl>
+    <w:lvl w:ilvl="7" w:tentative="1">
+      <w:start w:val="1"/>
+      <w:numFmt w:val="bullet"/>
+      <w:lvlText w:val=""/>
+      <w:lvlJc w:val="left"/>
+      <w:pPr>
+        <w:tabs>
+          <w:tab w:val="num" w:pos="5760"/>
+        </w:tabs>
+        <w:ind w:left="5760" w:hanging="360"/>
+      </w:pPr>
+      <w:rPr>
+        <w:rFonts w:ascii="Wingdings" w:hAnsi="Wingdings" w:hint="default"/>
+        <w:sz w:val="20"/>
+      </w:rPr>
+    </w:lvl>
+    <w:lvl w:ilvl="8" w:tentative="1">
+      <w:start w:val="1"/>
+      <w:numFmt w:val="bullet"/>
+      <w:lvlText w:val=""/>
+      <w:lvlJc w:val="left"/>
+      <w:pPr>
+        <w:tabs>
+          <w:tab w:val="num" w:pos="6480"/>
+        </w:tabs>
+        <w:ind w:left="6480" w:hanging="360"/>
+      </w:pPr>
+      <w:rPr>
+        <w:rFonts w:ascii="Wingdings" w:hAnsi="Wingdings" w:hint="default"/>
+        <w:sz w:val="20"/>
+      </w:rPr>
+    </w:lvl>
+  </w:abstractNum>
+  <w:abstractNum w:abstractNumId="28" w15:restartNumberingAfterBreak="0">
     <w:nsid w:val="36A64888"/>
     <w:multiLevelType w:val="multilevel"/>
     <w:tmpl w:val="82A0C7C0"/>
@@ -5093,7 +5267,7 @@
       </w:rPr>
     </w:lvl>
   </w:abstractNum>
-  <w:abstractNum w:abstractNumId="25" w15:restartNumberingAfterBreak="0">
+  <w:abstractNum w:abstractNumId="29" w15:restartNumberingAfterBreak="0">
     <w:nsid w:val="382057ED"/>
     <w:multiLevelType w:val="multilevel"/>
     <w:tmpl w:val="F2DA4C58"/>
@@ -5242,7 +5416,7 @@
       </w:rPr>
     </w:lvl>
   </w:abstractNum>
-  <w:abstractNum w:abstractNumId="26" w15:restartNumberingAfterBreak="0">
+  <w:abstractNum w:abstractNumId="30" w15:restartNumberingAfterBreak="0">
     <w:nsid w:val="38C46E4F"/>
     <w:multiLevelType w:val="multilevel"/>
     <w:tmpl w:val="5100FE7A"/>
@@ -5391,7 +5565,7 @@
       </w:rPr>
     </w:lvl>
   </w:abstractNum>
-  <w:abstractNum w:abstractNumId="27" w15:restartNumberingAfterBreak="0">
+  <w:abstractNum w:abstractNumId="31" w15:restartNumberingAfterBreak="0">
     <w:nsid w:val="3EFA3413"/>
     <w:multiLevelType w:val="multilevel"/>
     <w:tmpl w:val="F07C6C38"/>
@@ -5540,7 +5714,7 @@
       </w:rPr>
     </w:lvl>
   </w:abstractNum>
-  <w:abstractNum w:abstractNumId="28" w15:restartNumberingAfterBreak="0">
+  <w:abstractNum w:abstractNumId="32" w15:restartNumberingAfterBreak="0">
     <w:nsid w:val="407F18EA"/>
     <w:multiLevelType w:val="multilevel"/>
     <w:tmpl w:val="E6A297DA"/>
@@ -5657,7 +5831,7 @@
       </w:pPr>
     </w:lvl>
   </w:abstractNum>
-  <w:abstractNum w:abstractNumId="29" w15:restartNumberingAfterBreak="0">
+  <w:abstractNum w:abstractNumId="33" w15:restartNumberingAfterBreak="0">
     <w:nsid w:val="43CC2E8A"/>
     <w:multiLevelType w:val="multilevel"/>
     <w:tmpl w:val="45F2ABF6"/>
@@ -5770,7 +5944,7 @@
       </w:pPr>
     </w:lvl>
   </w:abstractNum>
-  <w:abstractNum w:abstractNumId="30" w15:restartNumberingAfterBreak="0">
+  <w:abstractNum w:abstractNumId="34" w15:restartNumberingAfterBreak="0">
     <w:nsid w:val="46A035CE"/>
     <w:multiLevelType w:val="multilevel"/>
     <w:tmpl w:val="9CBE9D2A"/>
@@ -5919,7 +6093,7 @@
       </w:rPr>
     </w:lvl>
   </w:abstractNum>
-  <w:abstractNum w:abstractNumId="31" w15:restartNumberingAfterBreak="0">
+  <w:abstractNum w:abstractNumId="35" w15:restartNumberingAfterBreak="0">
     <w:nsid w:val="47A14246"/>
     <w:multiLevelType w:val="multilevel"/>
     <w:tmpl w:val="8EE21844"/>
@@ -6036,7 +6210,156 @@
       </w:pPr>
     </w:lvl>
   </w:abstractNum>
-  <w:abstractNum w:abstractNumId="32" w15:restartNumberingAfterBreak="0">
+  <w:abstractNum w:abstractNumId="36" w15:restartNumberingAfterBreak="0">
+    <w:nsid w:val="48F527E7"/>
+    <w:multiLevelType w:val="multilevel"/>
+    <w:tmpl w:val="EA46123C"/>
+    <w:lvl w:ilvl="0">
+      <w:start w:val="1"/>
+      <w:numFmt w:val="bullet"/>
+      <w:lvlText w:val=""/>
+      <w:lvlJc w:val="left"/>
+      <w:pPr>
+        <w:tabs>
+          <w:tab w:val="num" w:pos="720"/>
+        </w:tabs>
+        <w:ind w:left="720" w:hanging="360"/>
+      </w:pPr>
+      <w:rPr>
+        <w:rFonts w:ascii="Symbol" w:hAnsi="Symbol" w:hint="default"/>
+        <w:sz w:val="20"/>
+      </w:rPr>
+    </w:lvl>
+    <w:lvl w:ilvl="1" w:tentative="1">
+      <w:start w:val="1"/>
+      <w:numFmt w:val="bullet"/>
+      <w:lvlText w:val="o"/>
+      <w:lvlJc w:val="left"/>
+      <w:pPr>
+        <w:tabs>
+          <w:tab w:val="num" w:pos="1440"/>
+        </w:tabs>
+        <w:ind w:left="1440" w:hanging="360"/>
+      </w:pPr>
+      <w:rPr>
+        <w:rFonts w:ascii="Courier New" w:hAnsi="Courier New" w:hint="default"/>
+        <w:sz w:val="20"/>
+      </w:rPr>
+    </w:lvl>
+    <w:lvl w:ilvl="2" w:tentative="1">
+      <w:start w:val="1"/>
+      <w:numFmt w:val="bullet"/>
+      <w:lvlText w:val=""/>
+      <w:lvlJc w:val="left"/>
+      <w:pPr>
+        <w:tabs>
+          <w:tab w:val="num" w:pos="2160"/>
+        </w:tabs>
+        <w:ind w:left="2160" w:hanging="360"/>
+      </w:pPr>
+      <w:rPr>
+        <w:rFonts w:ascii="Wingdings" w:hAnsi="Wingdings" w:hint="default"/>
+        <w:sz w:val="20"/>
+      </w:rPr>
+    </w:lvl>
+    <w:lvl w:ilvl="3" w:tentative="1">
+      <w:start w:val="1"/>
+      <w:numFmt w:val="bullet"/>
+      <w:lvlText w:val=""/>
+      <w:lvlJc w:val="left"/>
+      <w:pPr>
+        <w:tabs>
+          <w:tab w:val="num" w:pos="2880"/>
+        </w:tabs>
+        <w:ind w:left="2880" w:hanging="360"/>
+      </w:pPr>
+      <w:rPr>
+        <w:rFonts w:ascii="Wingdings" w:hAnsi="Wingdings" w:hint="default"/>
+        <w:sz w:val="20"/>
+      </w:rPr>
+    </w:lvl>
+    <w:lvl w:ilvl="4" w:tentative="1">
+      <w:start w:val="1"/>
+      <w:numFmt w:val="bullet"/>
+      <w:lvlText w:val=""/>
+      <w:lvlJc w:val="left"/>
+      <w:pPr>
+        <w:tabs>
+          <w:tab w:val="num" w:pos="3600"/>
+        </w:tabs>
+        <w:ind w:left="3600" w:hanging="360"/>
+      </w:pPr>
+      <w:rPr>
+        <w:rFonts w:ascii="Wingdings" w:hAnsi="Wingdings" w:hint="default"/>
+        <w:sz w:val="20"/>
+      </w:rPr>
+    </w:lvl>
+    <w:lvl w:ilvl="5" w:tentative="1">
+      <w:start w:val="1"/>
+      <w:numFmt w:val="bullet"/>
+      <w:lvlText w:val=""/>
+      <w:lvlJc w:val="left"/>
+      <w:pPr>
+        <w:tabs>
+          <w:tab w:val="num" w:pos="4320"/>
+        </w:tabs>
+        <w:ind w:left="4320" w:hanging="360"/>
+      </w:pPr>
+      <w:rPr>
+        <w:rFonts w:ascii="Wingdings" w:hAnsi="Wingdings" w:hint="default"/>
+        <w:sz w:val="20"/>
+      </w:rPr>
+    </w:lvl>
+    <w:lvl w:ilvl="6" w:tentative="1">
+      <w:start w:val="1"/>
+      <w:numFmt w:val="bullet"/>
+      <w:lvlText w:val=""/>
+      <w:lvlJc w:val="left"/>
+      <w:pPr>
+        <w:tabs>
+          <w:tab w:val="num" w:pos="5040"/>
+        </w:tabs>
+        <w:ind w:left="5040" w:hanging="360"/>
+      </w:pPr>
+      <w:rPr>
+        <w:rFonts w:ascii="Wingdings" w:hAnsi="Wingdings" w:hint="default"/>
+        <w:sz w:val="20"/>
+      </w:rPr>
+    </w:lvl>
+    <w:lvl w:ilvl="7" w:tentative="1">
+      <w:start w:val="1"/>
+      <w:numFmt w:val="bullet"/>
+      <w:lvlText w:val=""/>
+      <w:lvlJc w:val="left"/>
+      <w:pPr>
+        <w:tabs>
+          <w:tab w:val="num" w:pos="5760"/>
+        </w:tabs>
+        <w:ind w:left="5760" w:hanging="360"/>
+      </w:pPr>
+      <w:rPr>
+        <w:rFonts w:ascii="Wingdings" w:hAnsi="Wingdings" w:hint="default"/>
+        <w:sz w:val="20"/>
+      </w:rPr>
+    </w:lvl>
+    <w:lvl w:ilvl="8" w:tentative="1">
+      <w:start w:val="1"/>
+      <w:numFmt w:val="bullet"/>
+      <w:lvlText w:val=""/>
+      <w:lvlJc w:val="left"/>
+      <w:pPr>
+        <w:tabs>
+          <w:tab w:val="num" w:pos="6480"/>
+        </w:tabs>
+        <w:ind w:left="6480" w:hanging="360"/>
+      </w:pPr>
+      <w:rPr>
+        <w:rFonts w:ascii="Wingdings" w:hAnsi="Wingdings" w:hint="default"/>
+        <w:sz w:val="20"/>
+      </w:rPr>
+    </w:lvl>
+  </w:abstractNum>
+  <w:abstractNum w:abstractNumId="37" w15:restartNumberingAfterBreak="0">
     <w:nsid w:val="4AA844D9"/>
     <w:multiLevelType w:val="multilevel"/>
     <w:tmpl w:val="0C5A14F4"/>
@@ -6185,7 +6508,156 @@
       </w:rPr>
     </w:lvl>
   </w:abstractNum>
-  <w:abstractNum w:abstractNumId="33" w15:restartNumberingAfterBreak="0">
+  <w:abstractNum w:abstractNumId="38" w15:restartNumberingAfterBreak="0">
+    <w:nsid w:val="4E2B1945"/>
+    <w:multiLevelType w:val="multilevel"/>
+    <w:tmpl w:val="29748CB0"/>
+    <w:lvl w:ilvl="0">
+      <w:start w:val="1"/>
+      <w:numFmt w:val="bullet"/>
+      <w:lvlText w:val=""/>
+      <w:lvlJc w:val="left"/>
+      <w:pPr>
+        <w:tabs>
+          <w:tab w:val="num" w:pos="720"/>
+        </w:tabs>
+        <w:ind w:left="720" w:hanging="360"/>
+      </w:pPr>
+      <w:rPr>
+        <w:rFonts w:ascii="Symbol" w:hAnsi="Symbol" w:hint="default"/>
+        <w:sz w:val="20"/>
+      </w:rPr>
+    </w:lvl>
+    <w:lvl w:ilvl="1" w:tentative="1">
+      <w:start w:val="1"/>
+      <w:numFmt w:val="bullet"/>
+      <w:lvlText w:val="o"/>
+      <w:lvlJc w:val="left"/>
+      <w:pPr>
+        <w:tabs>
+          <w:tab w:val="num" w:pos="1440"/>
+        </w:tabs>
+        <w:ind w:left="1440" w:hanging="360"/>
+      </w:pPr>
+      <w:rPr>
+        <w:rFonts w:ascii="Courier New" w:hAnsi="Courier New" w:hint="default"/>
+        <w:sz w:val="20"/>
+      </w:rPr>
+    </w:lvl>
+    <w:lvl w:ilvl="2" w:tentative="1">
+      <w:start w:val="1"/>
+      <w:numFmt w:val="bullet"/>
+      <w:lvlText w:val=""/>
+      <w:lvlJc w:val="left"/>
+      <w:pPr>
+        <w:tabs>
+          <w:tab w:val="num" w:pos="2160"/>
+        </w:tabs>
+        <w:ind w:left="2160" w:hanging="360"/>
+      </w:pPr>
+      <w:rPr>
+        <w:rFonts w:ascii="Wingdings" w:hAnsi="Wingdings" w:hint="default"/>
+        <w:sz w:val="20"/>
+      </w:rPr>
+    </w:lvl>
+    <w:lvl w:ilvl="3" w:tentative="1">
+      <w:start w:val="1"/>
+      <w:numFmt w:val="bullet"/>
+      <w:lvlText w:val=""/>
+      <w:lvlJc w:val="left"/>
+      <w:pPr>
+        <w:tabs>
+          <w:tab w:val="num" w:pos="2880"/>
+        </w:tabs>
+        <w:ind w:left="2880" w:hanging="360"/>
+      </w:pPr>
+      <w:rPr>
+        <w:rFonts w:ascii="Wingdings" w:hAnsi="Wingdings" w:hint="default"/>
+        <w:sz w:val="20"/>
+      </w:rPr>
+    </w:lvl>
+    <w:lvl w:ilvl="4" w:tentative="1">
+      <w:start w:val="1"/>
+      <w:numFmt w:val="bullet"/>
+      <w:lvlText w:val=""/>
+      <w:lvlJc w:val="left"/>
+      <w:pPr>
+        <w:tabs>
+          <w:tab w:val="num" w:pos="3600"/>
+        </w:tabs>
+        <w:ind w:left="3600" w:hanging="360"/>
+      </w:pPr>
+      <w:rPr>
+        <w:rFonts w:ascii="Wingdings" w:hAnsi="Wingdings" w:hint="default"/>
+        <w:sz w:val="20"/>
+      </w:rPr>
+    </w:lvl>
+    <w:lvl w:ilvl="5" w:tentative="1">
+      <w:start w:val="1"/>
+      <w:numFmt w:val="bullet"/>
+      <w:lvlText w:val=""/>
+      <w:lvlJc w:val="left"/>
+      <w:pPr>
+        <w:tabs>
+          <w:tab w:val="num" w:pos="4320"/>
+        </w:tabs>
+        <w:ind w:left="4320" w:hanging="360"/>
+      </w:pPr>
+      <w:rPr>
+        <w:rFonts w:ascii="Wingdings" w:hAnsi="Wingdings" w:hint="default"/>
+        <w:sz w:val="20"/>
+      </w:rPr>
+    </w:lvl>
+    <w:lvl w:ilvl="6" w:tentative="1">
+      <w:start w:val="1"/>
+      <w:numFmt w:val="bullet"/>
+      <w:lvlText w:val=""/>
+      <w:lvlJc w:val="left"/>
+      <w:pPr>
+        <w:tabs>
+          <w:tab w:val="num" w:pos="5040"/>
+        </w:tabs>
+        <w:ind w:left="5040" w:hanging="360"/>
+      </w:pPr>
+      <w:rPr>
+        <w:rFonts w:ascii="Wingdings" w:hAnsi="Wingdings" w:hint="default"/>
+        <w:sz w:val="20"/>
+      </w:rPr>
+    </w:lvl>
+    <w:lvl w:ilvl="7" w:tentative="1">
+      <w:start w:val="1"/>
+      <w:numFmt w:val="bullet"/>
+      <w:lvlText w:val=""/>
+      <w:lvlJc w:val="left"/>
+      <w:pPr>
+        <w:tabs>
+          <w:tab w:val="num" w:pos="5760"/>
+        </w:tabs>
+        <w:ind w:left="5760" w:hanging="360"/>
+      </w:pPr>
+      <w:rPr>
+        <w:rFonts w:ascii="Wingdings" w:hAnsi="Wingdings" w:hint="default"/>
+        <w:sz w:val="20"/>
+      </w:rPr>
+    </w:lvl>
+    <w:lvl w:ilvl="8" w:tentative="1">
+      <w:start w:val="1"/>
+      <w:numFmt w:val="bullet"/>
+      <w:lvlText w:val=""/>
+      <w:lvlJc w:val="left"/>
+      <w:pPr>
+        <w:tabs>
+          <w:tab w:val="num" w:pos="6480"/>
+        </w:tabs>
+        <w:ind w:left="6480" w:hanging="360"/>
+      </w:pPr>
+      <w:rPr>
+        <w:rFonts w:ascii="Wingdings" w:hAnsi="Wingdings" w:hint="default"/>
+        <w:sz w:val="20"/>
+      </w:rPr>
+    </w:lvl>
+  </w:abstractNum>
+  <w:abstractNum w:abstractNumId="39" w15:restartNumberingAfterBreak="0">
     <w:nsid w:val="4F4D7526"/>
     <w:multiLevelType w:val="multilevel"/>
     <w:tmpl w:val="FBB0594E"/>
@@ -6334,7 +6806,7 @@
       </w:rPr>
     </w:lvl>
   </w:abstractNum>
-  <w:abstractNum w:abstractNumId="34" w15:restartNumberingAfterBreak="0">
+  <w:abstractNum w:abstractNumId="40" w15:restartNumberingAfterBreak="0">
     <w:nsid w:val="4F5709D3"/>
     <w:multiLevelType w:val="multilevel"/>
     <w:tmpl w:val="4C3623D0"/>
@@ -6483,7 +6955,7 @@
       </w:rPr>
     </w:lvl>
   </w:abstractNum>
-  <w:abstractNum w:abstractNumId="35" w15:restartNumberingAfterBreak="0">
+  <w:abstractNum w:abstractNumId="41" w15:restartNumberingAfterBreak="0">
     <w:nsid w:val="4FFF2EDB"/>
     <w:multiLevelType w:val="multilevel"/>
     <w:tmpl w:val="AA9482F0"/>
@@ -6632,7 +7104,7 @@
       </w:rPr>
     </w:lvl>
   </w:abstractNum>
-  <w:abstractNum w:abstractNumId="36" w15:restartNumberingAfterBreak="0">
+  <w:abstractNum w:abstractNumId="42" w15:restartNumberingAfterBreak="0">
     <w:nsid w:val="554805EE"/>
     <w:multiLevelType w:val="multilevel"/>
     <w:tmpl w:val="65CA9026"/>
@@ -6781,7 +7253,7 @@
       </w:rPr>
     </w:lvl>
   </w:abstractNum>
-  <w:abstractNum w:abstractNumId="37" w15:restartNumberingAfterBreak="0">
+  <w:abstractNum w:abstractNumId="43" w15:restartNumberingAfterBreak="0">
     <w:nsid w:val="57CA2CFA"/>
     <w:multiLevelType w:val="multilevel"/>
     <w:tmpl w:val="7DA82168"/>
@@ -6930,7 +7402,7 @@
       </w:rPr>
     </w:lvl>
   </w:abstractNum>
-  <w:abstractNum w:abstractNumId="38" w15:restartNumberingAfterBreak="0">
+  <w:abstractNum w:abstractNumId="44" w15:restartNumberingAfterBreak="0">
     <w:nsid w:val="592A79DE"/>
     <w:multiLevelType w:val="multilevel"/>
     <w:tmpl w:val="F8CC542E"/>
@@ -7079,7 +7551,7 @@
       </w:rPr>
     </w:lvl>
   </w:abstractNum>
-  <w:abstractNum w:abstractNumId="39" w15:restartNumberingAfterBreak="0">
+  <w:abstractNum w:abstractNumId="45" w15:restartNumberingAfterBreak="0">
     <w:nsid w:val="59736151"/>
     <w:multiLevelType w:val="multilevel"/>
     <w:tmpl w:val="46FCB504"/>
@@ -7228,7 +7700,7 @@
       </w:rPr>
     </w:lvl>
   </w:abstractNum>
-  <w:abstractNum w:abstractNumId="40" w15:restartNumberingAfterBreak="0">
+  <w:abstractNum w:abstractNumId="46" w15:restartNumberingAfterBreak="0">
     <w:nsid w:val="5CE20604"/>
     <w:multiLevelType w:val="multilevel"/>
     <w:tmpl w:val="0BBED268"/>
@@ -7377,7 +7849,7 @@
       </w:rPr>
     </w:lvl>
   </w:abstractNum>
-  <w:abstractNum w:abstractNumId="41" w15:restartNumberingAfterBreak="0">
+  <w:abstractNum w:abstractNumId="47" w15:restartNumberingAfterBreak="0">
     <w:nsid w:val="5D1B1DCF"/>
     <w:multiLevelType w:val="multilevel"/>
     <w:tmpl w:val="AFCC9ECE"/>
@@ -7526,7 +7998,7 @@
       </w:rPr>
     </w:lvl>
   </w:abstractNum>
-  <w:abstractNum w:abstractNumId="42" w15:restartNumberingAfterBreak="0">
+  <w:abstractNum w:abstractNumId="48" w15:restartNumberingAfterBreak="0">
     <w:nsid w:val="5D497CF9"/>
     <w:multiLevelType w:val="multilevel"/>
     <w:tmpl w:val="44B09424"/>
@@ -7675,7 +8147,7 @@
       </w:rPr>
     </w:lvl>
   </w:abstractNum>
-  <w:abstractNum w:abstractNumId="43" w15:restartNumberingAfterBreak="0">
+  <w:abstractNum w:abstractNumId="49" w15:restartNumberingAfterBreak="0">
     <w:nsid w:val="5E6B75C4"/>
     <w:multiLevelType w:val="multilevel"/>
     <w:tmpl w:val="5D3AFB66"/>
@@ -7824,7 +8296,7 @@
       </w:rPr>
     </w:lvl>
   </w:abstractNum>
-  <w:abstractNum w:abstractNumId="44" w15:restartNumberingAfterBreak="0">
+  <w:abstractNum w:abstractNumId="50" w15:restartNumberingAfterBreak="0">
     <w:nsid w:val="608170D4"/>
     <w:multiLevelType w:val="hybridMultilevel"/>
     <w:tmpl w:val="19BC8DBE"/>
@@ -7913,7 +8385,7 @@
       </w:pPr>
     </w:lvl>
   </w:abstractNum>
-  <w:abstractNum w:abstractNumId="45" w15:restartNumberingAfterBreak="0">
+  <w:abstractNum w:abstractNumId="51" w15:restartNumberingAfterBreak="0">
     <w:nsid w:val="61B35D5C"/>
     <w:multiLevelType w:val="multilevel"/>
     <w:tmpl w:val="C1D6AAC4"/>
@@ -8062,7 +8534,7 @@
       </w:rPr>
     </w:lvl>
   </w:abstractNum>
-  <w:abstractNum w:abstractNumId="46" w15:restartNumberingAfterBreak="0">
+  <w:abstractNum w:abstractNumId="52" w15:restartNumberingAfterBreak="0">
     <w:nsid w:val="6238539A"/>
     <w:multiLevelType w:val="multilevel"/>
     <w:tmpl w:val="EFBC849E"/>
@@ -8211,7 +8683,7 @@
       </w:rPr>
     </w:lvl>
   </w:abstractNum>
-  <w:abstractNum w:abstractNumId="47" w15:restartNumberingAfterBreak="0">
+  <w:abstractNum w:abstractNumId="53" w15:restartNumberingAfterBreak="0">
     <w:nsid w:val="67B90214"/>
     <w:multiLevelType w:val="multilevel"/>
     <w:tmpl w:val="DAE89468"/>
@@ -8360,7 +8832,7 @@
       </w:rPr>
     </w:lvl>
   </w:abstractNum>
-  <w:abstractNum w:abstractNumId="48" w15:restartNumberingAfterBreak="0">
+  <w:abstractNum w:abstractNumId="54" w15:restartNumberingAfterBreak="0">
     <w:nsid w:val="68F83A4C"/>
     <w:multiLevelType w:val="multilevel"/>
     <w:tmpl w:val="84B6CDF8"/>
@@ -8473,7 +8945,7 @@
       </w:pPr>
     </w:lvl>
   </w:abstractNum>
-  <w:abstractNum w:abstractNumId="49" w15:restartNumberingAfterBreak="0">
+  <w:abstractNum w:abstractNumId="55" w15:restartNumberingAfterBreak="0">
     <w:nsid w:val="6AF338F1"/>
     <w:multiLevelType w:val="multilevel"/>
     <w:tmpl w:val="6F4635C2"/>
@@ -8622,7 +9094,156 @@
       </w:rPr>
     </w:lvl>
   </w:abstractNum>
-  <w:abstractNum w:abstractNumId="50" w15:restartNumberingAfterBreak="0">
+  <w:abstractNum w:abstractNumId="56" w15:restartNumberingAfterBreak="0">
+    <w:nsid w:val="6BE032D0"/>
+    <w:multiLevelType w:val="multilevel"/>
+    <w:tmpl w:val="484E57F2"/>
+    <w:lvl w:ilvl="0">
+      <w:start w:val="1"/>
+      <w:numFmt w:val="bullet"/>
+      <w:lvlText w:val=""/>
+      <w:lvlJc w:val="left"/>
+      <w:pPr>
+        <w:tabs>
+          <w:tab w:val="num" w:pos="720"/>
+        </w:tabs>
+        <w:ind w:left="720" w:hanging="360"/>
+      </w:pPr>
+      <w:rPr>
+        <w:rFonts w:ascii="Symbol" w:hAnsi="Symbol" w:hint="default"/>
+        <w:sz w:val="20"/>
+      </w:rPr>
+    </w:lvl>
+    <w:lvl w:ilvl="1" w:tentative="1">
+      <w:start w:val="1"/>
+      <w:numFmt w:val="bullet"/>
+      <w:lvlText w:val="o"/>
+      <w:lvlJc w:val="left"/>
+      <w:pPr>
+        <w:tabs>
+          <w:tab w:val="num" w:pos="1440"/>
+        </w:tabs>
+        <w:ind w:left="1440" w:hanging="360"/>
+      </w:pPr>
+      <w:rPr>
+        <w:rFonts w:ascii="Courier New" w:hAnsi="Courier New" w:hint="default"/>
+        <w:sz w:val="20"/>
+      </w:rPr>
+    </w:lvl>
+    <w:lvl w:ilvl="2" w:tentative="1">
+      <w:start w:val="1"/>
+      <w:numFmt w:val="bullet"/>
+      <w:lvlText w:val=""/>
+      <w:lvlJc w:val="left"/>
+      <w:pPr>
+        <w:tabs>
+          <w:tab w:val="num" w:pos="2160"/>
+        </w:tabs>
+        <w:ind w:left="2160" w:hanging="360"/>
+      </w:pPr>
+      <w:rPr>
+        <w:rFonts w:ascii="Wingdings" w:hAnsi="Wingdings" w:hint="default"/>
+        <w:sz w:val="20"/>
+      </w:rPr>
+    </w:lvl>
+    <w:lvl w:ilvl="3" w:tentative="1">
+      <w:start w:val="1"/>
+      <w:numFmt w:val="bullet"/>
+      <w:lvlText w:val=""/>
+      <w:lvlJc w:val="left"/>
+      <w:pPr>
+        <w:tabs>
+          <w:tab w:val="num" w:pos="2880"/>
+        </w:tabs>
+        <w:ind w:left="2880" w:hanging="360"/>
+      </w:pPr>
+      <w:rPr>
+        <w:rFonts w:ascii="Wingdings" w:hAnsi="Wingdings" w:hint="default"/>
+        <w:sz w:val="20"/>
+      </w:rPr>
+    </w:lvl>
+    <w:lvl w:ilvl="4" w:tentative="1">
+      <w:start w:val="1"/>
+      <w:numFmt w:val="bullet"/>
+      <w:lvlText w:val=""/>
+      <w:lvlJc w:val="left"/>
+      <w:pPr>
+        <w:tabs>
+          <w:tab w:val="num" w:pos="3600"/>
+        </w:tabs>
+        <w:ind w:left="3600" w:hanging="360"/>
+      </w:pPr>
+      <w:rPr>
+        <w:rFonts w:ascii="Wingdings" w:hAnsi="Wingdings" w:hint="default"/>
+        <w:sz w:val="20"/>
+      </w:rPr>
+    </w:lvl>
+    <w:lvl w:ilvl="5" w:tentative="1">
+      <w:start w:val="1"/>
+      <w:numFmt w:val="bullet"/>
+      <w:lvlText w:val=""/>
+      <w:lvlJc w:val="left"/>
+      <w:pPr>
+        <w:tabs>
+          <w:tab w:val="num" w:pos="4320"/>
+        </w:tabs>
+        <w:ind w:left="4320" w:hanging="360"/>
+      </w:pPr>
+      <w:rPr>
+        <w:rFonts w:ascii="Wingdings" w:hAnsi="Wingdings" w:hint="default"/>
+        <w:sz w:val="20"/>
+      </w:rPr>
+    </w:lvl>
+    <w:lvl w:ilvl="6" w:tentative="1">
+      <w:start w:val="1"/>
+      <w:numFmt w:val="bullet"/>
+      <w:lvlText w:val=""/>
+      <w:lvlJc w:val="left"/>
+      <w:pPr>
+        <w:tabs>
+          <w:tab w:val="num" w:pos="5040"/>
+        </w:tabs>
+        <w:ind w:left="5040" w:hanging="360"/>
+      </w:pPr>
+      <w:rPr>
+        <w:rFonts w:ascii="Wingdings" w:hAnsi="Wingdings" w:hint="default"/>
+        <w:sz w:val="20"/>
+      </w:rPr>
+    </w:lvl>
+    <w:lvl w:ilvl="7" w:tentative="1">
+      <w:start w:val="1"/>
+      <w:numFmt w:val="bullet"/>
+      <w:lvlText w:val=""/>
+      <w:lvlJc w:val="left"/>
+      <w:pPr>
+        <w:tabs>
+          <w:tab w:val="num" w:pos="5760"/>
+        </w:tabs>
+        <w:ind w:left="5760" w:hanging="360"/>
+      </w:pPr>
+      <w:rPr>
+        <w:rFonts w:ascii="Wingdings" w:hAnsi="Wingdings" w:hint="default"/>
+        <w:sz w:val="20"/>
+      </w:rPr>
+    </w:lvl>
+    <w:lvl w:ilvl="8" w:tentative="1">
+      <w:start w:val="1"/>
+      <w:numFmt w:val="bullet"/>
+      <w:lvlText w:val=""/>
+      <w:lvlJc w:val="left"/>
+      <w:pPr>
+        <w:tabs>
+          <w:tab w:val="num" w:pos="6480"/>
+        </w:tabs>
+        <w:ind w:left="6480" w:hanging="360"/>
+      </w:pPr>
+      <w:rPr>
+        <w:rFonts w:ascii="Wingdings" w:hAnsi="Wingdings" w:hint="default"/>
+        <w:sz w:val="20"/>
+      </w:rPr>
+    </w:lvl>
+  </w:abstractNum>
+  <w:abstractNum w:abstractNumId="57" w15:restartNumberingAfterBreak="0">
     <w:nsid w:val="6C7F24F3"/>
     <w:multiLevelType w:val="multilevel"/>
     <w:tmpl w:val="938E1540"/>
@@ -8771,7 +9392,120 @@
       </w:rPr>
     </w:lvl>
   </w:abstractNum>
-  <w:abstractNum w:abstractNumId="51" w15:restartNumberingAfterBreak="0">
+  <w:abstractNum w:abstractNumId="58" w15:restartNumberingAfterBreak="0">
+    <w:nsid w:val="6E09199E"/>
+    <w:multiLevelType w:val="multilevel"/>
+    <w:tmpl w:val="D8D05D2A"/>
+    <w:lvl w:ilvl="0">
+      <w:start w:val="1"/>
+      <w:numFmt w:val="decimal"/>
+      <w:lvlText w:val="%1."/>
+      <w:lvlJc w:val="left"/>
+      <w:pPr>
+        <w:tabs>
+          <w:tab w:val="num" w:pos="720"/>
+        </w:tabs>
+        <w:ind w:left="720" w:hanging="360"/>
+      </w:pPr>
+    </w:lvl>
+    <w:lvl w:ilvl="1" w:tentative="1">
+      <w:start w:val="1"/>
+      <w:numFmt w:val="decimal"/>
+      <w:lvlText w:val="%2."/>
+      <w:lvlJc w:val="left"/>
+      <w:pPr>
+        <w:tabs>
+          <w:tab w:val="num" w:pos="1440"/>
+        </w:tabs>
+        <w:ind w:left="1440" w:hanging="360"/>
+      </w:pPr>
+    </w:lvl>
+    <w:lvl w:ilvl="2" w:tentative="1">
+      <w:start w:val="1"/>
+      <w:numFmt w:val="decimal"/>
+      <w:lvlText w:val="%3."/>
+      <w:lvlJc w:val="left"/>
+      <w:pPr>
+        <w:tabs>
+          <w:tab w:val="num" w:pos="2160"/>
+        </w:tabs>
+        <w:ind w:left="2160" w:hanging="360"/>
+      </w:pPr>
+    </w:lvl>
+    <w:lvl w:ilvl="3" w:tentative="1">
+      <w:start w:val="1"/>
+      <w:numFmt w:val="decimal"/>
+      <w:lvlText w:val="%4."/>
+      <w:lvlJc w:val="left"/>
+      <w:pPr>
+        <w:tabs>
+          <w:tab w:val="num" w:pos="2880"/>
+        </w:tabs>
+        <w:ind w:left="2880" w:hanging="360"/>
+      </w:pPr>
+    </w:lvl>
+    <w:lvl w:ilvl="4" w:tentative="1">
+      <w:start w:val="1"/>
+      <w:numFmt w:val="decimal"/>
+      <w:lvlText w:val="%5."/>
+      <w:lvlJc w:val="left"/>
+      <w:pPr>
+        <w:tabs>
+          <w:tab w:val="num" w:pos="3600"/>
+        </w:tabs>
+        <w:ind w:left="3600" w:hanging="360"/>
+      </w:pPr>
+    </w:lvl>
+    <w:lvl w:ilvl="5" w:tentative="1">
+      <w:start w:val="1"/>
+      <w:numFmt w:val="decimal"/>
+      <w:lvlText w:val="%6."/>
+      <w:lvlJc w:val="left"/>
+      <w:pPr>
+        <w:tabs>
+          <w:tab w:val="num" w:pos="4320"/>
+        </w:tabs>
+        <w:ind w:left="4320" w:hanging="360"/>
+      </w:pPr>
+    </w:lvl>
+    <w:lvl w:ilvl="6" w:tentative="1">
+      <w:start w:val="1"/>
+      <w:numFmt w:val="decimal"/>
+      <w:lvlText w:val="%7."/>
+      <w:lvlJc w:val="left"/>
+      <w:pPr>
+        <w:tabs>
+          <w:tab w:val="num" w:pos="5040"/>
+        </w:tabs>
+        <w:ind w:left="5040" w:hanging="360"/>
+      </w:pPr>
+    </w:lvl>
+    <w:lvl w:ilvl="7" w:tentative="1">
+      <w:start w:val="1"/>
+      <w:numFmt w:val="decimal"/>
+      <w:lvlText w:val="%8."/>
+      <w:lvlJc w:val="left"/>
+      <w:pPr>
+        <w:tabs>
+          <w:tab w:val="num" w:pos="5760"/>
+        </w:tabs>
+        <w:ind w:left="5760" w:hanging="360"/>
+      </w:pPr>
+    </w:lvl>
+    <w:lvl w:ilvl="8" w:tentative="1">
+      <w:start w:val="1"/>
+      <w:numFmt w:val="decimal"/>
+      <w:lvlText w:val="%9."/>
+      <w:lvlJc w:val="left"/>
+      <w:pPr>
+        <w:tabs>
+          <w:tab w:val="num" w:pos="6480"/>
+        </w:tabs>
+        <w:ind w:left="6480" w:hanging="360"/>
+      </w:pPr>
+    </w:lvl>
+  </w:abstractNum>
+  <w:abstractNum w:abstractNumId="59" w15:restartNumberingAfterBreak="0">
     <w:nsid w:val="72004816"/>
     <w:multiLevelType w:val="hybridMultilevel"/>
     <w:tmpl w:val="DB666D34"/>
@@ -8860,7 +9594,7 @@
       </w:pPr>
     </w:lvl>
   </w:abstractNum>
-  <w:abstractNum w:abstractNumId="52" w15:restartNumberingAfterBreak="0">
+  <w:abstractNum w:abstractNumId="60" w15:restartNumberingAfterBreak="0">
     <w:nsid w:val="72323C10"/>
     <w:multiLevelType w:val="multilevel"/>
     <w:tmpl w:val="D8CC8600"/>
@@ -9009,7 +9743,120 @@
       </w:rPr>
     </w:lvl>
   </w:abstractNum>
-  <w:abstractNum w:abstractNumId="53" w15:restartNumberingAfterBreak="0">
+  <w:abstractNum w:abstractNumId="61" w15:restartNumberingAfterBreak="0">
+    <w:nsid w:val="742E5CE2"/>
+    <w:multiLevelType w:val="multilevel"/>
+    <w:tmpl w:val="3998CF7A"/>
+    <w:lvl w:ilvl="0">
+      <w:start w:val="1"/>
+      <w:numFmt w:val="decimal"/>
+      <w:lvlText w:val="%1."/>
+      <w:lvlJc w:val="left"/>
+      <w:pPr>
+        <w:tabs>
+          <w:tab w:val="num" w:pos="720"/>
+        </w:tabs>
+        <w:ind w:left="720" w:hanging="360"/>
+      </w:pPr>
+    </w:lvl>
+    <w:lvl w:ilvl="1" w:tentative="1">
+      <w:start w:val="1"/>
+      <w:numFmt w:val="decimal"/>
+      <w:lvlText w:val="%2."/>
+      <w:lvlJc w:val="left"/>
+      <w:pPr>
+        <w:tabs>
+          <w:tab w:val="num" w:pos="1440"/>
+        </w:tabs>
+        <w:ind w:left="1440" w:hanging="360"/>
+      </w:pPr>
+    </w:lvl>
+    <w:lvl w:ilvl="2" w:tentative="1">
+      <w:start w:val="1"/>
+      <w:numFmt w:val="decimal"/>
+      <w:lvlText w:val="%3."/>
+      <w:lvlJc w:val="left"/>
+      <w:pPr>
+        <w:tabs>
+          <w:tab w:val="num" w:pos="2160"/>
+        </w:tabs>
+        <w:ind w:left="2160" w:hanging="360"/>
+      </w:pPr>
+    </w:lvl>
+    <w:lvl w:ilvl="3" w:tentative="1">
+      <w:start w:val="1"/>
+      <w:numFmt w:val="decimal"/>
+      <w:lvlText w:val="%4."/>
+      <w:lvlJc w:val="left"/>
+      <w:pPr>
+        <w:tabs>
+          <w:tab w:val="num" w:pos="2880"/>
+        </w:tabs>
+        <w:ind w:left="2880" w:hanging="360"/>
+      </w:pPr>
+    </w:lvl>
+    <w:lvl w:ilvl="4" w:tentative="1">
+      <w:start w:val="1"/>
+      <w:numFmt w:val="decimal"/>
+      <w:lvlText w:val="%5."/>
+      <w:lvlJc w:val="left"/>
+      <w:pPr>
+        <w:tabs>
+          <w:tab w:val="num" w:pos="3600"/>
+        </w:tabs>
+        <w:ind w:left="3600" w:hanging="360"/>
+      </w:pPr>
+    </w:lvl>
+    <w:lvl w:ilvl="5" w:tentative="1">
+      <w:start w:val="1"/>
+      <w:numFmt w:val="decimal"/>
+      <w:lvlText w:val="%6."/>
+      <w:lvlJc w:val="left"/>
+      <w:pPr>
+        <w:tabs>
+          <w:tab w:val="num" w:pos="4320"/>
+        </w:tabs>
+        <w:ind w:left="4320" w:hanging="360"/>
+      </w:pPr>
+    </w:lvl>
+    <w:lvl w:ilvl="6" w:tentative="1">
+      <w:start w:val="1"/>
+      <w:numFmt w:val="decimal"/>
+      <w:lvlText w:val="%7."/>
+      <w:lvlJc w:val="left"/>
+      <w:pPr>
+        <w:tabs>
+          <w:tab w:val="num" w:pos="5040"/>
+        </w:tabs>
+        <w:ind w:left="5040" w:hanging="360"/>
+      </w:pPr>
+    </w:lvl>
+    <w:lvl w:ilvl="7" w:tentative="1">
+      <w:start w:val="1"/>
+      <w:numFmt w:val="decimal"/>
+      <w:lvlText w:val="%8."/>
+      <w:lvlJc w:val="left"/>
+      <w:pPr>
+        <w:tabs>
+          <w:tab w:val="num" w:pos="5760"/>
+        </w:tabs>
+        <w:ind w:left="5760" w:hanging="360"/>
+      </w:pPr>
+    </w:lvl>
+    <w:lvl w:ilvl="8" w:tentative="1">
+      <w:start w:val="1"/>
+      <w:numFmt w:val="decimal"/>
+      <w:lvlText w:val="%9."/>
+      <w:lvlJc w:val="left"/>
+      <w:pPr>
+        <w:tabs>
+          <w:tab w:val="num" w:pos="6480"/>
+        </w:tabs>
+        <w:ind w:left="6480" w:hanging="360"/>
+      </w:pPr>
+    </w:lvl>
+  </w:abstractNum>
+  <w:abstractNum w:abstractNumId="62" w15:restartNumberingAfterBreak="0">
     <w:nsid w:val="75C71D87"/>
     <w:multiLevelType w:val="multilevel"/>
     <w:tmpl w:val="1AF470A8"/>
@@ -9158,7 +10005,7 @@
       </w:rPr>
     </w:lvl>
   </w:abstractNum>
-  <w:abstractNum w:abstractNumId="54" w15:restartNumberingAfterBreak="0">
+  <w:abstractNum w:abstractNumId="63" w15:restartNumberingAfterBreak="0">
     <w:nsid w:val="762B2BC6"/>
     <w:multiLevelType w:val="multilevel"/>
     <w:tmpl w:val="FBD6D4B2"/>
@@ -9307,7 +10154,156 @@
       </w:rPr>
     </w:lvl>
   </w:abstractNum>
-  <w:abstractNum w:abstractNumId="55" w15:restartNumberingAfterBreak="0">
+  <w:abstractNum w:abstractNumId="64" w15:restartNumberingAfterBreak="0">
+    <w:nsid w:val="76AE5261"/>
+    <w:multiLevelType w:val="multilevel"/>
+    <w:tmpl w:val="171CD11E"/>
+    <w:lvl w:ilvl="0">
+      <w:start w:val="1"/>
+      <w:numFmt w:val="bullet"/>
+      <w:lvlText w:val=""/>
+      <w:lvlJc w:val="left"/>
+      <w:pPr>
+        <w:tabs>
+          <w:tab w:val="num" w:pos="720"/>
+        </w:tabs>
+        <w:ind w:left="720" w:hanging="360"/>
+      </w:pPr>
+      <w:rPr>
+        <w:rFonts w:ascii="Symbol" w:hAnsi="Symbol" w:hint="default"/>
+        <w:sz w:val="20"/>
+      </w:rPr>
+    </w:lvl>
+    <w:lvl w:ilvl="1" w:tentative="1">
+      <w:start w:val="1"/>
+      <w:numFmt w:val="bullet"/>
+      <w:lvlText w:val="o"/>
+      <w:lvlJc w:val="left"/>
+      <w:pPr>
+        <w:tabs>
+          <w:tab w:val="num" w:pos="1440"/>
+        </w:tabs>
+        <w:ind w:left="1440" w:hanging="360"/>
+      </w:pPr>
+      <w:rPr>
+        <w:rFonts w:ascii="Courier New" w:hAnsi="Courier New" w:hint="default"/>
+        <w:sz w:val="20"/>
+      </w:rPr>
+    </w:lvl>
+    <w:lvl w:ilvl="2" w:tentative="1">
+      <w:start w:val="1"/>
+      <w:numFmt w:val="bullet"/>
+      <w:lvlText w:val=""/>
+      <w:lvlJc w:val="left"/>
+      <w:pPr>
+        <w:tabs>
+          <w:tab w:val="num" w:pos="2160"/>
+        </w:tabs>
+        <w:ind w:left="2160" w:hanging="360"/>
+      </w:pPr>
+      <w:rPr>
+        <w:rFonts w:ascii="Wingdings" w:hAnsi="Wingdings" w:hint="default"/>
+        <w:sz w:val="20"/>
+      </w:rPr>
+    </w:lvl>
+    <w:lvl w:ilvl="3" w:tentative="1">
+      <w:start w:val="1"/>
+      <w:numFmt w:val="bullet"/>
+      <w:lvlText w:val=""/>
+      <w:lvlJc w:val="left"/>
+      <w:pPr>
+        <w:tabs>
+          <w:tab w:val="num" w:pos="2880"/>
+        </w:tabs>
+        <w:ind w:left="2880" w:hanging="360"/>
+      </w:pPr>
+      <w:rPr>
+        <w:rFonts w:ascii="Wingdings" w:hAnsi="Wingdings" w:hint="default"/>
+        <w:sz w:val="20"/>
+      </w:rPr>
+    </w:lvl>
+    <w:lvl w:ilvl="4" w:tentative="1">
+      <w:start w:val="1"/>
+      <w:numFmt w:val="bullet"/>
+      <w:lvlText w:val=""/>
+      <w:lvlJc w:val="left"/>
+      <w:pPr>
+        <w:tabs>
+          <w:tab w:val="num" w:pos="3600"/>
+        </w:tabs>
+        <w:ind w:left="3600" w:hanging="360"/>
+      </w:pPr>
+      <w:rPr>
+        <w:rFonts w:ascii="Wingdings" w:hAnsi="Wingdings" w:hint="default"/>
+        <w:sz w:val="20"/>
+      </w:rPr>
+    </w:lvl>
+    <w:lvl w:ilvl="5" w:tentative="1">
+      <w:start w:val="1"/>
+      <w:numFmt w:val="bullet"/>
+      <w:lvlText w:val=""/>
+      <w:lvlJc w:val="left"/>
+      <w:pPr>
+        <w:tabs>
+          <w:tab w:val="num" w:pos="4320"/>
+        </w:tabs>
+        <w:ind w:left="4320" w:hanging="360"/>
+      </w:pPr>
+      <w:rPr>
+        <w:rFonts w:ascii="Wingdings" w:hAnsi="Wingdings" w:hint="default"/>
+        <w:sz w:val="20"/>
+      </w:rPr>
+    </w:lvl>
+    <w:lvl w:ilvl="6" w:tentative="1">
+      <w:start w:val="1"/>
+      <w:numFmt w:val="bullet"/>
+      <w:lvlText w:val=""/>
+      <w:lvlJc w:val="left"/>
+      <w:pPr>
+        <w:tabs>
+          <w:tab w:val="num" w:pos="5040"/>
+        </w:tabs>
+        <w:ind w:left="5040" w:hanging="360"/>
+      </w:pPr>
+      <w:rPr>
+        <w:rFonts w:ascii="Wingdings" w:hAnsi="Wingdings" w:hint="default"/>
+        <w:sz w:val="20"/>
+      </w:rPr>
+    </w:lvl>
+    <w:lvl w:ilvl="7" w:tentative="1">
+      <w:start w:val="1"/>
+      <w:numFmt w:val="bullet"/>
+      <w:lvlText w:val=""/>
+      <w:lvlJc w:val="left"/>
+      <w:pPr>
+        <w:tabs>
+          <w:tab w:val="num" w:pos="5760"/>
+        </w:tabs>
+        <w:ind w:left="5760" w:hanging="360"/>
+      </w:pPr>
+      <w:rPr>
+        <w:rFonts w:ascii="Wingdings" w:hAnsi="Wingdings" w:hint="default"/>
+        <w:sz w:val="20"/>
+      </w:rPr>
+    </w:lvl>
+    <w:lvl w:ilvl="8" w:tentative="1">
+      <w:start w:val="1"/>
+      <w:numFmt w:val="bullet"/>
+      <w:lvlText w:val=""/>
+      <w:lvlJc w:val="left"/>
+      <w:pPr>
+        <w:tabs>
+          <w:tab w:val="num" w:pos="6480"/>
+        </w:tabs>
+        <w:ind w:left="6480" w:hanging="360"/>
+      </w:pPr>
+      <w:rPr>
+        <w:rFonts w:ascii="Wingdings" w:hAnsi="Wingdings" w:hint="default"/>
+        <w:sz w:val="20"/>
+      </w:rPr>
+    </w:lvl>
+  </w:abstractNum>
+  <w:abstractNum w:abstractNumId="65" w15:restartNumberingAfterBreak="0">
     <w:nsid w:val="76E463FB"/>
     <w:multiLevelType w:val="multilevel"/>
     <w:tmpl w:val="E21A9126"/>
@@ -9456,7 +10452,7 @@
       </w:rPr>
     </w:lvl>
   </w:abstractNum>
-  <w:abstractNum w:abstractNumId="56" w15:restartNumberingAfterBreak="0">
+  <w:abstractNum w:abstractNumId="66" w15:restartNumberingAfterBreak="0">
     <w:nsid w:val="799F25A1"/>
     <w:multiLevelType w:val="multilevel"/>
     <w:tmpl w:val="B46E93B2"/>
@@ -9605,7 +10601,7 @@
       </w:rPr>
     </w:lvl>
   </w:abstractNum>
-  <w:abstractNum w:abstractNumId="57" w15:restartNumberingAfterBreak="0">
+  <w:abstractNum w:abstractNumId="67" w15:restartNumberingAfterBreak="0">
     <w:nsid w:val="7D556D60"/>
     <w:multiLevelType w:val="multilevel"/>
     <w:tmpl w:val="A30694AE"/>
@@ -9754,7 +10750,156 @@
       </w:rPr>
     </w:lvl>
   </w:abstractNum>
-  <w:abstractNum w:abstractNumId="58" w15:restartNumberingAfterBreak="0">
+  <w:abstractNum w:abstractNumId="68" w15:restartNumberingAfterBreak="0">
+    <w:nsid w:val="7D9928F2"/>
+    <w:multiLevelType w:val="multilevel"/>
+    <w:tmpl w:val="EC86634A"/>
+    <w:lvl w:ilvl="0">
+      <w:start w:val="1"/>
+      <w:numFmt w:val="bullet"/>
+      <w:lvlText w:val=""/>
+      <w:lvlJc w:val="left"/>
+      <w:pPr>
+        <w:tabs>
+          <w:tab w:val="num" w:pos="720"/>
+        </w:tabs>
+        <w:ind w:left="720" w:hanging="360"/>
+      </w:pPr>
+      <w:rPr>
+        <w:rFonts w:ascii="Symbol" w:hAnsi="Symbol" w:hint="default"/>
+        <w:sz w:val="20"/>
+      </w:rPr>
+    </w:lvl>
+    <w:lvl w:ilvl="1" w:tentative="1">
+      <w:start w:val="1"/>
+      <w:numFmt w:val="bullet"/>
+      <w:lvlText w:val="o"/>
+      <w:lvlJc w:val="left"/>
+      <w:pPr>
+        <w:tabs>
+          <w:tab w:val="num" w:pos="1440"/>
+        </w:tabs>
+        <w:ind w:left="1440" w:hanging="360"/>
+      </w:pPr>
+      <w:rPr>
+        <w:rFonts w:ascii="Courier New" w:hAnsi="Courier New" w:hint="default"/>
+        <w:sz w:val="20"/>
+      </w:rPr>
+    </w:lvl>
+    <w:lvl w:ilvl="2" w:tentative="1">
+      <w:start w:val="1"/>
+      <w:numFmt w:val="bullet"/>
+      <w:lvlText w:val=""/>
+      <w:lvlJc w:val="left"/>
+      <w:pPr>
+        <w:tabs>
+          <w:tab w:val="num" w:pos="2160"/>
+        </w:tabs>
+        <w:ind w:left="2160" w:hanging="360"/>
+      </w:pPr>
+      <w:rPr>
+        <w:rFonts w:ascii="Wingdings" w:hAnsi="Wingdings" w:hint="default"/>
+        <w:sz w:val="20"/>
+      </w:rPr>
+    </w:lvl>
+    <w:lvl w:ilvl="3" w:tentative="1">
+      <w:start w:val="1"/>
+      <w:numFmt w:val="bullet"/>
+      <w:lvlText w:val=""/>
+      <w:lvlJc w:val="left"/>
+      <w:pPr>
+        <w:tabs>
+          <w:tab w:val="num" w:pos="2880"/>
+        </w:tabs>
+        <w:ind w:left="2880" w:hanging="360"/>
+      </w:pPr>
+      <w:rPr>
+        <w:rFonts w:ascii="Wingdings" w:hAnsi="Wingdings" w:hint="default"/>
+        <w:sz w:val="20"/>
+      </w:rPr>
+    </w:lvl>
+    <w:lvl w:ilvl="4" w:tentative="1">
+      <w:start w:val="1"/>
+      <w:numFmt w:val="bullet"/>
+      <w:lvlText w:val=""/>
+      <w:lvlJc w:val="left"/>
+      <w:pPr>
+        <w:tabs>
+          <w:tab w:val="num" w:pos="3600"/>
+        </w:tabs>
+        <w:ind w:left="3600" w:hanging="360"/>
+      </w:pPr>
+      <w:rPr>
+        <w:rFonts w:ascii="Wingdings" w:hAnsi="Wingdings" w:hint="default"/>
+        <w:sz w:val="20"/>
+      </w:rPr>
+    </w:lvl>
+    <w:lvl w:ilvl="5" w:tentative="1">
+      <w:start w:val="1"/>
+      <w:numFmt w:val="bullet"/>
+      <w:lvlText w:val=""/>
+      <w:lvlJc w:val="left"/>
+      <w:pPr>
+        <w:tabs>
+          <w:tab w:val="num" w:pos="4320"/>
+        </w:tabs>
+        <w:ind w:left="4320" w:hanging="360"/>
+      </w:pPr>
+      <w:rPr>
+        <w:rFonts w:ascii="Wingdings" w:hAnsi="Wingdings" w:hint="default"/>
+        <w:sz w:val="20"/>
+      </w:rPr>
+    </w:lvl>
+    <w:lvl w:ilvl="6" w:tentative="1">
+      <w:start w:val="1"/>
+      <w:numFmt w:val="bullet"/>
+      <w:lvlText w:val=""/>
+      <w:lvlJc w:val="left"/>
+      <w:pPr>
+        <w:tabs>
+          <w:tab w:val="num" w:pos="5040"/>
+        </w:tabs>
+        <w:ind w:left="5040" w:hanging="360"/>
+      </w:pPr>
+      <w:rPr>
+        <w:rFonts w:ascii="Wingdings" w:hAnsi="Wingdings" w:hint="default"/>
+        <w:sz w:val="20"/>
+      </w:rPr>
+    </w:lvl>
+    <w:lvl w:ilvl="7" w:tentative="1">
+      <w:start w:val="1"/>
+      <w:numFmt w:val="bullet"/>
+      <w:lvlText w:val=""/>
+      <w:lvlJc w:val="left"/>
+      <w:pPr>
+        <w:tabs>
+          <w:tab w:val="num" w:pos="5760"/>
+        </w:tabs>
+        <w:ind w:left="5760" w:hanging="360"/>
+      </w:pPr>
+      <w:rPr>
+        <w:rFonts w:ascii="Wingdings" w:hAnsi="Wingdings" w:hint="default"/>
+        <w:sz w:val="20"/>
+      </w:rPr>
+    </w:lvl>
+    <w:lvl w:ilvl="8" w:tentative="1">
+      <w:start w:val="1"/>
+      <w:numFmt w:val="bullet"/>
+      <w:lvlText w:val=""/>
+      <w:lvlJc w:val="left"/>
+      <w:pPr>
+        <w:tabs>
+          <w:tab w:val="num" w:pos="6480"/>
+        </w:tabs>
+        <w:ind w:left="6480" w:hanging="360"/>
+      </w:pPr>
+      <w:rPr>
+        <w:rFonts w:ascii="Wingdings" w:hAnsi="Wingdings" w:hint="default"/>
+        <w:sz w:val="20"/>
+      </w:rPr>
+    </w:lvl>
+  </w:abstractNum>
+  <w:abstractNum w:abstractNumId="69" w15:restartNumberingAfterBreak="0">
     <w:nsid w:val="7EDF0A0F"/>
     <w:multiLevelType w:val="multilevel"/>
     <w:tmpl w:val="4A2AB144"/>
@@ -9871,7 +11016,7 @@
       </w:pPr>
     </w:lvl>
   </w:abstractNum>
-  <w:abstractNum w:abstractNumId="59" w15:restartNumberingAfterBreak="0">
+  <w:abstractNum w:abstractNumId="70" w15:restartNumberingAfterBreak="0">
     <w:nsid w:val="7F287C09"/>
     <w:multiLevelType w:val="multilevel"/>
     <w:tmpl w:val="8CC83C10"/>
@@ -10020,7 +11165,7 @@
       </w:rPr>
     </w:lvl>
   </w:abstractNum>
-  <w:abstractNum w:abstractNumId="60" w15:restartNumberingAfterBreak="0">
+  <w:abstractNum w:abstractNumId="71" w15:restartNumberingAfterBreak="0">
     <w:nsid w:val="7FD27728"/>
     <w:multiLevelType w:val="multilevel"/>
     <w:tmpl w:val="F0B4CDD2"/>
@@ -10170,187 +11315,220 @@
     </w:lvl>
   </w:abstractNum>
   <w:num w:numId="1" w16cid:durableId="592326975">
-    <w:abstractNumId w:val="23"/>
+    <w:abstractNumId w:val="26"/>
   </w:num>
   <w:num w:numId="2" w16cid:durableId="322860079">
-    <w:abstractNumId w:val="58"/>
+    <w:abstractNumId w:val="69"/>
   </w:num>
   <w:num w:numId="3" w16cid:durableId="2028751630">
     <w:abstractNumId w:val="4"/>
   </w:num>
   <w:num w:numId="4" w16cid:durableId="413746968">
-    <w:abstractNumId w:val="10"/>
+    <w:abstractNumId w:val="11"/>
   </w:num>
   <w:num w:numId="5" w16cid:durableId="1209948132">
-    <w:abstractNumId w:val="24"/>
+    <w:abstractNumId w:val="28"/>
   </w:num>
   <w:num w:numId="6" w16cid:durableId="752161722">
-    <w:abstractNumId w:val="13"/>
+    <w:abstractNumId w:val="14"/>
   </w:num>
   <w:num w:numId="7" w16cid:durableId="1021708646">
-    <w:abstractNumId w:val="57"/>
+    <w:abstractNumId w:val="67"/>
   </w:num>
   <w:num w:numId="8" w16cid:durableId="459305185">
-    <w:abstractNumId w:val="25"/>
+    <w:abstractNumId w:val="29"/>
   </w:num>
   <w:num w:numId="9" w16cid:durableId="449203830">
-    <w:abstractNumId w:val="28"/>
+    <w:abstractNumId w:val="32"/>
   </w:num>
   <w:num w:numId="10" w16cid:durableId="747847957">
-    <w:abstractNumId w:val="44"/>
+    <w:abstractNumId w:val="50"/>
   </w:num>
   <w:num w:numId="11" w16cid:durableId="2087529033">
-    <w:abstractNumId w:val="51"/>
+    <w:abstractNumId w:val="59"/>
   </w:num>
   <w:num w:numId="12" w16cid:durableId="409011583">
-    <w:abstractNumId w:val="48"/>
+    <w:abstractNumId w:val="54"/>
   </w:num>
   <w:num w:numId="13" w16cid:durableId="1097628769">
-    <w:abstractNumId w:val="60"/>
+    <w:abstractNumId w:val="71"/>
   </w:num>
   <w:num w:numId="14" w16cid:durableId="1155301356">
-    <w:abstractNumId w:val="40"/>
+    <w:abstractNumId w:val="46"/>
   </w:num>
   <w:num w:numId="15" w16cid:durableId="852957419">
-    <w:abstractNumId w:val="33"/>
+    <w:abstractNumId w:val="39"/>
   </w:num>
   <w:num w:numId="16" w16cid:durableId="1043404461">
-    <w:abstractNumId w:val="14"/>
+    <w:abstractNumId w:val="15"/>
   </w:num>
   <w:num w:numId="17" w16cid:durableId="610668641">
-    <w:abstractNumId w:val="11"/>
+    <w:abstractNumId w:val="12"/>
   </w:num>
   <w:num w:numId="18" w16cid:durableId="1028027183">
-    <w:abstractNumId w:val="15"/>
+    <w:abstractNumId w:val="16"/>
   </w:num>
   <w:num w:numId="19" w16cid:durableId="464349379">
-    <w:abstractNumId w:val="17"/>
+    <w:abstractNumId w:val="18"/>
   </w:num>
   <w:num w:numId="20" w16cid:durableId="220290043">
-    <w:abstractNumId w:val="43"/>
+    <w:abstractNumId w:val="49"/>
   </w:num>
   <w:num w:numId="21" w16cid:durableId="1009911064">
     <w:abstractNumId w:val="3"/>
   </w:num>
   <w:num w:numId="22" w16cid:durableId="2137872765">
-    <w:abstractNumId w:val="16"/>
+    <w:abstractNumId w:val="17"/>
   </w:num>
   <w:num w:numId="23" w16cid:durableId="1459225119">
-    <w:abstractNumId w:val="36"/>
+    <w:abstractNumId w:val="42"/>
   </w:num>
   <w:num w:numId="24" w16cid:durableId="1863131903">
-    <w:abstractNumId w:val="7"/>
+    <w:abstractNumId w:val="8"/>
   </w:num>
   <w:num w:numId="25" w16cid:durableId="478771213">
-    <w:abstractNumId w:val="31"/>
+    <w:abstractNumId w:val="35"/>
   </w:num>
   <w:num w:numId="26" w16cid:durableId="192883684">
-    <w:abstractNumId w:val="32"/>
+    <w:abstractNumId w:val="37"/>
   </w:num>
   <w:num w:numId="27" w16cid:durableId="731078291">
-    <w:abstractNumId w:val="53"/>
+    <w:abstractNumId w:val="62"/>
   </w:num>
   <w:num w:numId="28" w16cid:durableId="1102648319">
     <w:abstractNumId w:val="0"/>
   </w:num>
   <w:num w:numId="29" w16cid:durableId="1759209565">
-    <w:abstractNumId w:val="41"/>
+    <w:abstractNumId w:val="47"/>
   </w:num>
   <w:num w:numId="30" w16cid:durableId="1299533330">
     <w:abstractNumId w:val="2"/>
   </w:num>
   <w:num w:numId="31" w16cid:durableId="1957055240">
-    <w:abstractNumId w:val="30"/>
+    <w:abstractNumId w:val="34"/>
   </w:num>
   <w:num w:numId="32" w16cid:durableId="859464518">
-    <w:abstractNumId w:val="29"/>
+    <w:abstractNumId w:val="33"/>
   </w:num>
   <w:num w:numId="33" w16cid:durableId="48463527">
-    <w:abstractNumId w:val="27"/>
+    <w:abstractNumId w:val="31"/>
   </w:num>
   <w:num w:numId="34" w16cid:durableId="1034038953">
-    <w:abstractNumId w:val="8"/>
+    <w:abstractNumId w:val="9"/>
   </w:num>
   <w:num w:numId="35" w16cid:durableId="129835122">
-    <w:abstractNumId w:val="37"/>
+    <w:abstractNumId w:val="43"/>
   </w:num>
   <w:num w:numId="36" w16cid:durableId="1765490895">
-    <w:abstractNumId w:val="47"/>
+    <w:abstractNumId w:val="53"/>
   </w:num>
   <w:num w:numId="37" w16cid:durableId="819424519">
-    <w:abstractNumId w:val="54"/>
+    <w:abstractNumId w:val="63"/>
   </w:num>
   <w:num w:numId="38" w16cid:durableId="1086850144">
-    <w:abstractNumId w:val="50"/>
+    <w:abstractNumId w:val="57"/>
   </w:num>
   <w:num w:numId="39" w16cid:durableId="1406101917">
-    <w:abstractNumId w:val="56"/>
+    <w:abstractNumId w:val="66"/>
   </w:num>
   <w:num w:numId="40" w16cid:durableId="1912958353">
-    <w:abstractNumId w:val="49"/>
+    <w:abstractNumId w:val="55"/>
   </w:num>
   <w:num w:numId="41" w16cid:durableId="1684937369">
-    <w:abstractNumId w:val="22"/>
+    <w:abstractNumId w:val="24"/>
   </w:num>
   <w:num w:numId="42" w16cid:durableId="1311446440">
-    <w:abstractNumId w:val="18"/>
+    <w:abstractNumId w:val="20"/>
   </w:num>
   <w:num w:numId="43" w16cid:durableId="830218744">
     <w:abstractNumId w:val="1"/>
   </w:num>
   <w:num w:numId="44" w16cid:durableId="127861424">
-    <w:abstractNumId w:val="39"/>
+    <w:abstractNumId w:val="45"/>
   </w:num>
   <w:num w:numId="45" w16cid:durableId="278415048">
-    <w:abstractNumId w:val="26"/>
+    <w:abstractNumId w:val="30"/>
   </w:num>
   <w:num w:numId="46" w16cid:durableId="823593125">
+    <w:abstractNumId w:val="21"/>
+  </w:num>
+  <w:num w:numId="47" w16cid:durableId="1799906626">
+    <w:abstractNumId w:val="48"/>
+  </w:num>
+  <w:num w:numId="48" w16cid:durableId="329986500">
+    <w:abstractNumId w:val="40"/>
+  </w:num>
+  <w:num w:numId="49" w16cid:durableId="2058047800">
+    <w:abstractNumId w:val="65"/>
+  </w:num>
+  <w:num w:numId="50" w16cid:durableId="959527570">
+    <w:abstractNumId w:val="10"/>
+  </w:num>
+  <w:num w:numId="51" w16cid:durableId="344597948">
+    <w:abstractNumId w:val="23"/>
+  </w:num>
+  <w:num w:numId="52" w16cid:durableId="1561987915">
+    <w:abstractNumId w:val="41"/>
+  </w:num>
+  <w:num w:numId="53" w16cid:durableId="1096907499">
+    <w:abstractNumId w:val="70"/>
+  </w:num>
+  <w:num w:numId="54" w16cid:durableId="1872260720">
+    <w:abstractNumId w:val="44"/>
+  </w:num>
+  <w:num w:numId="55" w16cid:durableId="518734795">
+    <w:abstractNumId w:val="6"/>
+  </w:num>
+  <w:num w:numId="56" w16cid:durableId="1356080766">
+    <w:abstractNumId w:val="7"/>
+  </w:num>
+  <w:num w:numId="57" w16cid:durableId="529295819">
+    <w:abstractNumId w:val="52"/>
+  </w:num>
+  <w:num w:numId="58" w16cid:durableId="1653631570">
+    <w:abstractNumId w:val="51"/>
+  </w:num>
+  <w:num w:numId="59" w16cid:durableId="1324700793">
+    <w:abstractNumId w:val="13"/>
+  </w:num>
+  <w:num w:numId="60" w16cid:durableId="462700605">
+    <w:abstractNumId w:val="60"/>
+  </w:num>
+  <w:num w:numId="61" w16cid:durableId="704452665">
+    <w:abstractNumId w:val="22"/>
+  </w:num>
+  <w:num w:numId="62" w16cid:durableId="933711674">
+    <w:abstractNumId w:val="56"/>
+  </w:num>
+  <w:num w:numId="63" w16cid:durableId="775295742">
     <w:abstractNumId w:val="19"/>
   </w:num>
-  <w:num w:numId="47" w16cid:durableId="1799906626">
-    <w:abstractNumId w:val="42"/>
+  <w:num w:numId="64" w16cid:durableId="1771855367">
+    <w:abstractNumId w:val="36"/>
   </w:num>
-  <w:num w:numId="48" w16cid:durableId="329986500">
-    <w:abstractNumId w:val="34"/>
+  <w:num w:numId="65" w16cid:durableId="1326741898">
+    <w:abstractNumId w:val="5"/>
   </w:num>
-  <w:num w:numId="49" w16cid:durableId="2058047800">
-    <w:abstractNumId w:val="55"/>
+  <w:num w:numId="66" w16cid:durableId="2095398209">
+    <w:abstractNumId w:val="64"/>
   </w:num>
-  <w:num w:numId="50" w16cid:durableId="959527570">
-    <w:abstractNumId w:val="9"/>
+  <w:num w:numId="67" w16cid:durableId="1500852269">
+    <w:abstractNumId w:val="25"/>
   </w:num>
-  <w:num w:numId="51" w16cid:durableId="344597948">
-    <w:abstractNumId w:val="21"/>
+  <w:num w:numId="68" w16cid:durableId="1235747954">
+    <w:abstractNumId w:val="68"/>
   </w:num>
-  <w:num w:numId="52" w16cid:durableId="1561987915">
-    <w:abstractNumId w:val="35"/>
+  <w:num w:numId="69" w16cid:durableId="70589433">
+    <w:abstractNumId w:val="27"/>
   </w:num>
-  <w:num w:numId="53" w16cid:durableId="1096907499">
-    <w:abstractNumId w:val="59"/>
-  </w:num>
-  <w:num w:numId="54" w16cid:durableId="1872260720">
+  <w:num w:numId="70" w16cid:durableId="1453861870">
     <w:abstractNumId w:val="38"/>
   </w:num>
-  <w:num w:numId="55" w16cid:durableId="518734795">
-    <w:abstractNumId w:val="5"/>
+  <w:num w:numId="71" w16cid:durableId="83233881">
+    <w:abstractNumId w:val="61"/>
   </w:num>
-  <w:num w:numId="56" w16cid:durableId="1356080766">
-    <w:abstractNumId w:val="6"/>
-  </w:num>
-  <w:num w:numId="57" w16cid:durableId="529295819">
-    <w:abstractNumId w:val="46"/>
-  </w:num>
-  <w:num w:numId="58" w16cid:durableId="1653631570">
-    <w:abstractNumId w:val="45"/>
-  </w:num>
-  <w:num w:numId="59" w16cid:durableId="1324700793">
-    <w:abstractNumId w:val="12"/>
-  </w:num>
-  <w:num w:numId="60" w16cid:durableId="462700605">
-    <w:abstractNumId w:val="52"/>
-  </w:num>
-  <w:num w:numId="61" w16cid:durableId="704452665">
-    <w:abstractNumId w:val="20"/>
+  <w:num w:numId="72" w16cid:durableId="1150557769">
+    <w:abstractNumId w:val="58"/>
   </w:num>
 </w:numbering>
 </file>

</xml_diff>